<commit_message>
master - saving point
</commit_message>
<xml_diff>
--- a/Sistemas Operacionais/Unix/Trabalho_Unix.docx
+++ b/Sistemas Operacionais/Unix/Trabalho_Unix.docx
@@ -10,6 +10,7 @@
           <w:rFonts w:ascii="Times New Roman" w:hAnsi="Times New Roman" w:cs="Times New Roman"/>
           <w:sz w:val="40"/>
           <w:szCs w:val="40"/>
+          <w:lang w:val="pt-BR"/>
         </w:rPr>
       </w:pPr>
       <w:r>
@@ -719,8 +720,10 @@
     <w:sdt>
       <w:sdtPr>
         <w:rPr>
-          <w:rFonts w:ascii="Times New Roman" w:hAnsi="Times New Roman" w:cs="Times New Roman"/>
+          <w:rFonts w:ascii="Times New Roman" w:eastAsiaTheme="minorHAnsi" w:hAnsi="Times New Roman" w:cs="Times New Roman"/>
           <w:color w:val="auto"/>
+          <w:sz w:val="22"/>
+          <w:szCs w:val="22"/>
         </w:rPr>
         <w:id w:val="-1644044426"/>
         <w:docPartObj>
@@ -730,12 +733,9 @@
       </w:sdtPr>
       <w:sdtEndPr>
         <w:rPr>
-          <w:rFonts w:eastAsiaTheme="minorHAnsi"/>
           <w:b/>
           <w:bCs/>
           <w:noProof/>
-          <w:sz w:val="22"/>
-          <w:szCs w:val="22"/>
         </w:rPr>
       </w:sdtEndPr>
       <w:sdtContent>
@@ -788,126 +788,7 @@
             </w:rPr>
             <w:fldChar w:fldCharType="separate"/>
           </w:r>
-          <w:bookmarkStart w:id="0" w:name="_GoBack"/>
-          <w:bookmarkEnd w:id="0"/>
-          <w:r>
-            <w:rPr>
-              <w:rStyle w:val="Hyperlink"/>
-              <w:noProof/>
-            </w:rPr>
-            <w:fldChar w:fldCharType="begin"/>
-          </w:r>
-          <w:r>
-            <w:rPr>
-              <w:rStyle w:val="Hyperlink"/>
-              <w:noProof/>
-            </w:rPr>
-            <w:instrText xml:space="preserve"> </w:instrText>
-          </w:r>
-          <w:r>
-            <w:rPr>
-              <w:noProof/>
-            </w:rPr>
-            <w:instrText>HYPERLINK \l "_Toc515987604"</w:instrText>
-          </w:r>
-          <w:r>
-            <w:rPr>
-              <w:rStyle w:val="Hyperlink"/>
-              <w:noProof/>
-            </w:rPr>
-            <w:instrText xml:space="preserve"> </w:instrText>
-          </w:r>
-          <w:r>
-            <w:rPr>
-              <w:rStyle w:val="Hyperlink"/>
-              <w:noProof/>
-            </w:rPr>
-          </w:r>
-          <w:r>
-            <w:rPr>
-              <w:rStyle w:val="Hyperlink"/>
-              <w:noProof/>
-            </w:rPr>
-            <w:fldChar w:fldCharType="separate"/>
-          </w:r>
-          <w:r>
-            <w:rPr>
-              <w:rStyle w:val="Hyperlink"/>
-              <w:rFonts w:ascii="Times New Roman" w:hAnsi="Times New Roman" w:cs="Times New Roman"/>
-              <w:noProof/>
-              <w:lang w:val="pt-BR"/>
-            </w:rPr>
-            <w:t>Breve Histórico</w:t>
-          </w:r>
-          <w:r>
-            <w:rPr>
-              <w:noProof/>
-              <w:webHidden/>
-            </w:rPr>
-            <w:tab/>
-          </w:r>
-          <w:r>
-            <w:rPr>
-              <w:noProof/>
-              <w:webHidden/>
-            </w:rPr>
-            <w:fldChar w:fldCharType="begin"/>
-          </w:r>
-          <w:r>
-            <w:rPr>
-              <w:noProof/>
-              <w:webHidden/>
-            </w:rPr>
-            <w:instrText xml:space="preserve"> PAGEREF _Toc515987604 \h </w:instrText>
-          </w:r>
-          <w:r>
-            <w:rPr>
-              <w:noProof/>
-              <w:webHidden/>
-            </w:rPr>
-          </w:r>
-          <w:r>
-            <w:rPr>
-              <w:noProof/>
-              <w:webHidden/>
-            </w:rPr>
-            <w:fldChar w:fldCharType="separate"/>
-          </w:r>
-          <w:r>
-            <w:rPr>
-              <w:noProof/>
-              <w:webHidden/>
-            </w:rPr>
-            <w:t>1</w:t>
-          </w:r>
-          <w:r>
-            <w:rPr>
-              <w:noProof/>
-              <w:webHidden/>
-            </w:rPr>
-            <w:fldChar w:fldCharType="end"/>
-          </w:r>
-          <w:r>
-            <w:rPr>
-              <w:rStyle w:val="Hyperlink"/>
-              <w:noProof/>
-            </w:rPr>
-            <w:fldChar w:fldCharType="end"/>
-          </w:r>
-        </w:p>
-        <w:p>
-          <w:pPr>
-            <w:pStyle w:val="TOC1"/>
-            <w:tabs>
-              <w:tab w:val="right" w:leader="dot" w:pos="9350"/>
-            </w:tabs>
-            <w:rPr>
-              <w:rFonts w:eastAsiaTheme="minorEastAsia"/>
-              <w:noProof/>
-              <w:lang w:val="pt-BR" w:eastAsia="pt-BR"/>
-            </w:rPr>
-          </w:pPr>
-          <w:hyperlink w:anchor="_Toc515987605" w:history="1">
+          <w:hyperlink w:anchor="_Toc516589608" w:history="1">
             <w:r>
               <w:rPr>
                 <w:rStyle w:val="Hyperlink"/>
@@ -915,7 +796,7 @@
                 <w:noProof/>
                 <w:lang w:val="pt-BR"/>
               </w:rPr>
-              <w:t>Kernel</w:t>
+              <w:t>Breve Histórico</w:t>
             </w:r>
             <w:r>
               <w:rPr>
@@ -936,7 +817,7 @@
                 <w:noProof/>
                 <w:webHidden/>
               </w:rPr>
-              <w:instrText xml:space="preserve"> PAGEREF _Toc515987605 \h </w:instrText>
+              <w:instrText xml:space="preserve"> PAGEREF _Toc516589608 \h </w:instrText>
             </w:r>
             <w:r>
               <w:rPr>
@@ -979,7 +860,7 @@
               <w:lang w:val="pt-BR" w:eastAsia="pt-BR"/>
             </w:rPr>
           </w:pPr>
-          <w:hyperlink w:anchor="_Toc515987606" w:history="1">
+          <w:hyperlink w:anchor="_Toc516589609" w:history="1">
             <w:r>
               <w:rPr>
                 <w:rStyle w:val="Hyperlink"/>
@@ -987,6 +868,78 @@
                 <w:noProof/>
                 <w:lang w:val="pt-BR"/>
               </w:rPr>
+              <w:t>Kernel</w:t>
+            </w:r>
+            <w:r>
+              <w:rPr>
+                <w:noProof/>
+                <w:webHidden/>
+              </w:rPr>
+              <w:tab/>
+            </w:r>
+            <w:r>
+              <w:rPr>
+                <w:noProof/>
+                <w:webHidden/>
+              </w:rPr>
+              <w:fldChar w:fldCharType="begin"/>
+            </w:r>
+            <w:r>
+              <w:rPr>
+                <w:noProof/>
+                <w:webHidden/>
+              </w:rPr>
+              <w:instrText xml:space="preserve"> PAGEREF _Toc516589609 \h </w:instrText>
+            </w:r>
+            <w:r>
+              <w:rPr>
+                <w:noProof/>
+                <w:webHidden/>
+              </w:rPr>
+            </w:r>
+            <w:r>
+              <w:rPr>
+                <w:noProof/>
+                <w:webHidden/>
+              </w:rPr>
+              <w:fldChar w:fldCharType="separate"/>
+            </w:r>
+            <w:r>
+              <w:rPr>
+                <w:noProof/>
+                <w:webHidden/>
+              </w:rPr>
+              <w:t>1</w:t>
+            </w:r>
+            <w:r>
+              <w:rPr>
+                <w:noProof/>
+                <w:webHidden/>
+              </w:rPr>
+              <w:fldChar w:fldCharType="end"/>
+            </w:r>
+          </w:hyperlink>
+        </w:p>
+        <w:p>
+          <w:pPr>
+            <w:pStyle w:val="TOC1"/>
+            <w:tabs>
+              <w:tab w:val="right" w:leader="dot" w:pos="9350"/>
+            </w:tabs>
+            <w:rPr>
+              <w:rFonts w:eastAsiaTheme="minorEastAsia"/>
+              <w:noProof/>
+              <w:lang w:val="pt-BR" w:eastAsia="pt-BR"/>
+            </w:rPr>
+          </w:pPr>
+          <w:hyperlink w:anchor="_Toc516589610" w:history="1">
+            <w:r>
+              <w:rPr>
+                <w:rStyle w:val="Hyperlink"/>
+                <w:rFonts w:ascii="Times New Roman" w:hAnsi="Times New Roman" w:cs="Times New Roman"/>
+                <w:noProof/>
+                <w:lang w:val="pt-BR"/>
+              </w:rPr>
               <w:t>Processos</w:t>
             </w:r>
             <w:r>
@@ -1008,7 +961,7 @@
                 <w:noProof/>
                 <w:webHidden/>
               </w:rPr>
-              <w:instrText xml:space="preserve"> PAGEREF _Toc515987606 \h </w:instrText>
+              <w:instrText xml:space="preserve"> PAGEREF _Toc516589610 \h </w:instrText>
             </w:r>
             <w:r>
               <w:rPr>
@@ -1051,7 +1004,7 @@
               <w:lang w:val="pt-BR" w:eastAsia="pt-BR"/>
             </w:rPr>
           </w:pPr>
-          <w:hyperlink w:anchor="_Toc515987607" w:history="1">
+          <w:hyperlink w:anchor="_Toc516589611" w:history="1">
             <w:r>
               <w:rPr>
                 <w:rStyle w:val="Hyperlink"/>
@@ -1080,7 +1033,7 @@
                 <w:noProof/>
                 <w:webHidden/>
               </w:rPr>
-              <w:instrText xml:space="preserve"> PAGEREF _Toc515987607 \h </w:instrText>
+              <w:instrText xml:space="preserve"> PAGEREF _Toc516589611 \h </w:instrText>
             </w:r>
             <w:r>
               <w:rPr>
@@ -1123,7 +1076,7 @@
               <w:lang w:val="pt-BR" w:eastAsia="pt-BR"/>
             </w:rPr>
           </w:pPr>
-          <w:hyperlink w:anchor="_Toc515987608" w:history="1">
+          <w:hyperlink w:anchor="_Toc516589612" w:history="1">
             <w:r>
               <w:rPr>
                 <w:rStyle w:val="Hyperlink"/>
@@ -1152,7 +1105,7 @@
                 <w:noProof/>
                 <w:webHidden/>
               </w:rPr>
-              <w:instrText xml:space="preserve"> PAGEREF _Toc515987608 \h </w:instrText>
+              <w:instrText xml:space="preserve"> PAGEREF _Toc516589612 \h </w:instrText>
             </w:r>
             <w:r>
               <w:rPr>
@@ -1195,7 +1148,7 @@
               <w:lang w:val="pt-BR" w:eastAsia="pt-BR"/>
             </w:rPr>
           </w:pPr>
-          <w:hyperlink w:anchor="_Toc515987609" w:history="1">
+          <w:hyperlink w:anchor="_Toc516589613" w:history="1">
             <w:r>
               <w:rPr>
                 <w:rStyle w:val="Hyperlink"/>
@@ -1224,7 +1177,7 @@
                 <w:noProof/>
                 <w:webHidden/>
               </w:rPr>
-              <w:instrText xml:space="preserve"> PAGEREF _Toc515987609 \h </w:instrText>
+              <w:instrText xml:space="preserve"> PAGEREF _Toc516589613 \h </w:instrText>
             </w:r>
             <w:r>
               <w:rPr>
@@ -1267,7 +1220,7 @@
               <w:lang w:val="pt-BR" w:eastAsia="pt-BR"/>
             </w:rPr>
           </w:pPr>
-          <w:hyperlink w:anchor="_Toc515987610" w:history="1">
+          <w:hyperlink w:anchor="_Toc516589614" w:history="1">
             <w:r>
               <w:rPr>
                 <w:rStyle w:val="Hyperlink"/>
@@ -1296,7 +1249,7 @@
                 <w:noProof/>
                 <w:webHidden/>
               </w:rPr>
-              <w:instrText xml:space="preserve"> PAGEREF _Toc515987610 \h </w:instrText>
+              <w:instrText xml:space="preserve"> PAGEREF _Toc516589614 \h </w:instrText>
             </w:r>
             <w:r>
               <w:rPr>
@@ -1339,7 +1292,7 @@
               <w:lang w:val="pt-BR" w:eastAsia="pt-BR"/>
             </w:rPr>
           </w:pPr>
-          <w:hyperlink w:anchor="_Toc515987611" w:history="1">
+          <w:hyperlink w:anchor="_Toc516589615" w:history="1">
             <w:r>
               <w:rPr>
                 <w:rStyle w:val="Hyperlink"/>
@@ -1368,7 +1321,7 @@
                 <w:noProof/>
                 <w:webHidden/>
               </w:rPr>
-              <w:instrText xml:space="preserve"> PAGEREF _Toc515987611 \h </w:instrText>
+              <w:instrText xml:space="preserve"> PAGEREF _Toc516589615 \h </w:instrText>
             </w:r>
             <w:r>
               <w:rPr>
@@ -1411,7 +1364,7 @@
               <w:lang w:val="pt-BR" w:eastAsia="pt-BR"/>
             </w:rPr>
           </w:pPr>
-          <w:hyperlink w:anchor="_Toc515987612" w:history="1">
+          <w:hyperlink w:anchor="_Toc516589616" w:history="1">
             <w:r>
               <w:rPr>
                 <w:rStyle w:val="Hyperlink"/>
@@ -1440,7 +1393,7 @@
                 <w:noProof/>
                 <w:webHidden/>
               </w:rPr>
-              <w:instrText xml:space="preserve"> PAGEREF _Toc515987612 \h </w:instrText>
+              <w:instrText xml:space="preserve"> PAGEREF _Toc516589616 \h </w:instrText>
             </w:r>
             <w:r>
               <w:rPr>
@@ -1483,7 +1436,7 @@
               <w:lang w:val="pt-BR" w:eastAsia="pt-BR"/>
             </w:rPr>
           </w:pPr>
-          <w:hyperlink w:anchor="_Toc515987613" w:history="1">
+          <w:hyperlink w:anchor="_Toc516589617" w:history="1">
             <w:r>
               <w:rPr>
                 <w:rStyle w:val="Hyperlink"/>
@@ -1512,7 +1465,7 @@
                 <w:noProof/>
                 <w:webHidden/>
               </w:rPr>
-              <w:instrText xml:space="preserve"> PAGEREF _Toc515987613 \h </w:instrText>
+              <w:instrText xml:space="preserve"> PAGEREF _Toc516589617 \h </w:instrText>
             </w:r>
             <w:r>
               <w:rPr>
@@ -1555,7 +1508,7 @@
               <w:lang w:val="pt-BR" w:eastAsia="pt-BR"/>
             </w:rPr>
           </w:pPr>
-          <w:hyperlink w:anchor="_Toc515987614" w:history="1">
+          <w:hyperlink w:anchor="_Toc516589618" w:history="1">
             <w:r>
               <w:rPr>
                 <w:rStyle w:val="Hyperlink"/>
@@ -1584,7 +1537,7 @@
                 <w:noProof/>
                 <w:webHidden/>
               </w:rPr>
-              <w:instrText xml:space="preserve"> PAGEREF _Toc515987614 \h </w:instrText>
+              <w:instrText xml:space="preserve"> PAGEREF _Toc516589618 \h </w:instrText>
             </w:r>
             <w:r>
               <w:rPr>
@@ -1627,7 +1580,7 @@
               <w:lang w:val="pt-BR" w:eastAsia="pt-BR"/>
             </w:rPr>
           </w:pPr>
-          <w:hyperlink w:anchor="_Toc515987615" w:history="1">
+          <w:hyperlink w:anchor="_Toc516589619" w:history="1">
             <w:r>
               <w:rPr>
                 <w:rStyle w:val="Hyperlink"/>
@@ -1656,7 +1609,7 @@
                 <w:noProof/>
                 <w:webHidden/>
               </w:rPr>
-              <w:instrText xml:space="preserve"> PAGEREF _Toc515987615 \h </w:instrText>
+              <w:instrText xml:space="preserve"> PAGEREF _Toc516589619 \h </w:instrText>
             </w:r>
             <w:r>
               <w:rPr>
@@ -1699,7 +1652,7 @@
               <w:lang w:val="pt-BR" w:eastAsia="pt-BR"/>
             </w:rPr>
           </w:pPr>
-          <w:hyperlink w:anchor="_Toc515987616" w:history="1">
+          <w:hyperlink w:anchor="_Toc516589620" w:history="1">
             <w:r>
               <w:rPr>
                 <w:rStyle w:val="Hyperlink"/>
@@ -1728,7 +1681,7 @@
                 <w:noProof/>
                 <w:webHidden/>
               </w:rPr>
-              <w:instrText xml:space="preserve"> PAGEREF _Toc515987616 \h </w:instrText>
+              <w:instrText xml:space="preserve"> PAGEREF _Toc516589620 \h </w:instrText>
             </w:r>
             <w:r>
               <w:rPr>
@@ -1749,6 +1702,224 @@
                 <w:webHidden/>
               </w:rPr>
               <w:t>4</w:t>
+            </w:r>
+            <w:r>
+              <w:rPr>
+                <w:noProof/>
+                <w:webHidden/>
+              </w:rPr>
+              <w:fldChar w:fldCharType="end"/>
+            </w:r>
+          </w:hyperlink>
+          <w:bookmarkStart w:id="0" w:name="_GoBack"/>
+          <w:bookmarkEnd w:id="0"/>
+        </w:p>
+        <w:p>
+          <w:pPr>
+            <w:pStyle w:val="TOC2"/>
+            <w:tabs>
+              <w:tab w:val="right" w:leader="dot" w:pos="9350"/>
+            </w:tabs>
+            <w:rPr>
+              <w:rFonts w:eastAsiaTheme="minorEastAsia"/>
+              <w:noProof/>
+              <w:lang w:val="pt-BR" w:eastAsia="pt-BR"/>
+            </w:rPr>
+          </w:pPr>
+          <w:hyperlink w:anchor="_Toc516589621" w:history="1">
+            <w:r>
+              <w:rPr>
+                <w:rStyle w:val="Hyperlink"/>
+                <w:rFonts w:ascii="Times New Roman" w:eastAsia="Times New Roman" w:hAnsi="Times New Roman" w:cs="Times New Roman"/>
+                <w:noProof/>
+                <w:lang w:val="pt-BR" w:eastAsia="pt-BR"/>
+              </w:rPr>
+              <w:t>Prevenção</w:t>
+            </w:r>
+            <w:r>
+              <w:rPr>
+                <w:noProof/>
+                <w:webHidden/>
+              </w:rPr>
+              <w:tab/>
+            </w:r>
+            <w:r>
+              <w:rPr>
+                <w:noProof/>
+                <w:webHidden/>
+              </w:rPr>
+              <w:fldChar w:fldCharType="begin"/>
+            </w:r>
+            <w:r>
+              <w:rPr>
+                <w:noProof/>
+                <w:webHidden/>
+              </w:rPr>
+              <w:instrText xml:space="preserve"> PAGEREF _Toc516589621 \h </w:instrText>
+            </w:r>
+            <w:r>
+              <w:rPr>
+                <w:noProof/>
+                <w:webHidden/>
+              </w:rPr>
+            </w:r>
+            <w:r>
+              <w:rPr>
+                <w:noProof/>
+                <w:webHidden/>
+              </w:rPr>
+              <w:fldChar w:fldCharType="separate"/>
+            </w:r>
+            <w:r>
+              <w:rPr>
+                <w:noProof/>
+                <w:webHidden/>
+              </w:rPr>
+              <w:t>4</w:t>
+            </w:r>
+            <w:r>
+              <w:rPr>
+                <w:noProof/>
+                <w:webHidden/>
+              </w:rPr>
+              <w:fldChar w:fldCharType="end"/>
+            </w:r>
+          </w:hyperlink>
+        </w:p>
+        <w:p>
+          <w:pPr>
+            <w:pStyle w:val="TOC1"/>
+            <w:tabs>
+              <w:tab w:val="right" w:leader="dot" w:pos="9350"/>
+            </w:tabs>
+            <w:rPr>
+              <w:rFonts w:eastAsiaTheme="minorEastAsia"/>
+              <w:noProof/>
+              <w:lang w:val="pt-BR" w:eastAsia="pt-BR"/>
+            </w:rPr>
+          </w:pPr>
+          <w:hyperlink w:anchor="_Toc516589622" w:history="1">
+            <w:r>
+              <w:rPr>
+                <w:rStyle w:val="Hyperlink"/>
+                <w:rFonts w:ascii="Times New Roman" w:eastAsia="Times New Roman" w:hAnsi="Times New Roman" w:cs="Times New Roman"/>
+                <w:noProof/>
+                <w:lang w:val="pt-BR" w:eastAsia="pt-BR"/>
+              </w:rPr>
+              <w:t>Sistema de Arquivos</w:t>
+            </w:r>
+            <w:r>
+              <w:rPr>
+                <w:noProof/>
+                <w:webHidden/>
+              </w:rPr>
+              <w:tab/>
+            </w:r>
+            <w:r>
+              <w:rPr>
+                <w:noProof/>
+                <w:webHidden/>
+              </w:rPr>
+              <w:fldChar w:fldCharType="begin"/>
+            </w:r>
+            <w:r>
+              <w:rPr>
+                <w:noProof/>
+                <w:webHidden/>
+              </w:rPr>
+              <w:instrText xml:space="preserve"> PAGEREF _Toc516589622 \h </w:instrText>
+            </w:r>
+            <w:r>
+              <w:rPr>
+                <w:noProof/>
+                <w:webHidden/>
+              </w:rPr>
+            </w:r>
+            <w:r>
+              <w:rPr>
+                <w:noProof/>
+                <w:webHidden/>
+              </w:rPr>
+              <w:fldChar w:fldCharType="separate"/>
+            </w:r>
+            <w:r>
+              <w:rPr>
+                <w:noProof/>
+                <w:webHidden/>
+              </w:rPr>
+              <w:t>5</w:t>
+            </w:r>
+            <w:r>
+              <w:rPr>
+                <w:noProof/>
+                <w:webHidden/>
+              </w:rPr>
+              <w:fldChar w:fldCharType="end"/>
+            </w:r>
+          </w:hyperlink>
+        </w:p>
+        <w:p>
+          <w:pPr>
+            <w:pStyle w:val="TOC1"/>
+            <w:tabs>
+              <w:tab w:val="right" w:leader="dot" w:pos="9350"/>
+            </w:tabs>
+            <w:rPr>
+              <w:rFonts w:eastAsiaTheme="minorEastAsia"/>
+              <w:noProof/>
+              <w:lang w:val="pt-BR" w:eastAsia="pt-BR"/>
+            </w:rPr>
+          </w:pPr>
+          <w:hyperlink w:anchor="_Toc516589623" w:history="1">
+            <w:r>
+              <w:rPr>
+                <w:rStyle w:val="Hyperlink"/>
+                <w:rFonts w:ascii="Times New Roman" w:eastAsia="Times New Roman" w:hAnsi="Times New Roman" w:cs="Times New Roman"/>
+                <w:noProof/>
+                <w:lang w:val="pt-BR" w:eastAsia="pt-BR"/>
+              </w:rPr>
+              <w:t>Gerenciamento de memória</w:t>
+            </w:r>
+            <w:r>
+              <w:rPr>
+                <w:noProof/>
+                <w:webHidden/>
+              </w:rPr>
+              <w:tab/>
+            </w:r>
+            <w:r>
+              <w:rPr>
+                <w:noProof/>
+                <w:webHidden/>
+              </w:rPr>
+              <w:fldChar w:fldCharType="begin"/>
+            </w:r>
+            <w:r>
+              <w:rPr>
+                <w:noProof/>
+                <w:webHidden/>
+              </w:rPr>
+              <w:instrText xml:space="preserve"> PAGEREF _Toc516589623 \h </w:instrText>
+            </w:r>
+            <w:r>
+              <w:rPr>
+                <w:noProof/>
+                <w:webHidden/>
+              </w:rPr>
+            </w:r>
+            <w:r>
+              <w:rPr>
+                <w:noProof/>
+                <w:webHidden/>
+              </w:rPr>
+              <w:fldChar w:fldCharType="separate"/>
+            </w:r>
+            <w:r>
+              <w:rPr>
+                <w:noProof/>
+                <w:webHidden/>
+              </w:rPr>
+              <w:t>5</w:t>
             </w:r>
             <w:r>
               <w:rPr>
@@ -1771,15 +1942,15 @@
               <w:lang w:val="pt-BR" w:eastAsia="pt-BR"/>
             </w:rPr>
           </w:pPr>
-          <w:hyperlink w:anchor="_Toc515987617" w:history="1">
+          <w:hyperlink w:anchor="_Toc516589624" w:history="1">
             <w:r>
               <w:rPr>
                 <w:rStyle w:val="Hyperlink"/>
-                <w:rFonts w:ascii="Times New Roman" w:eastAsia="Times New Roman" w:hAnsi="Times New Roman" w:cs="Times New Roman"/>
+                <w:rFonts w:ascii="Times New Roman" w:hAnsi="Times New Roman" w:cs="Times New Roman"/>
                 <w:noProof/>
                 <w:lang w:val="pt-BR" w:eastAsia="pt-BR"/>
               </w:rPr>
-              <w:t>Prevenção</w:t>
+              <w:t>Bloqueios</w:t>
             </w:r>
             <w:r>
               <w:rPr>
@@ -1800,7 +1971,7 @@
                 <w:noProof/>
                 <w:webHidden/>
               </w:rPr>
-              <w:instrText xml:space="preserve"> PAGEREF _Toc515987617 \h </w:instrText>
+              <w:instrText xml:space="preserve"> PAGEREF _Toc516589624 \h </w:instrText>
             </w:r>
             <w:r>
               <w:rPr>
@@ -1820,7 +1991,151 @@
                 <w:noProof/>
                 <w:webHidden/>
               </w:rPr>
-              <w:t>4</w:t>
+              <w:t>5</w:t>
+            </w:r>
+            <w:r>
+              <w:rPr>
+                <w:noProof/>
+                <w:webHidden/>
+              </w:rPr>
+              <w:fldChar w:fldCharType="end"/>
+            </w:r>
+          </w:hyperlink>
+        </w:p>
+        <w:p>
+          <w:pPr>
+            <w:pStyle w:val="TOC2"/>
+            <w:tabs>
+              <w:tab w:val="right" w:leader="dot" w:pos="9350"/>
+            </w:tabs>
+            <w:rPr>
+              <w:rFonts w:eastAsiaTheme="minorEastAsia"/>
+              <w:noProof/>
+              <w:lang w:val="pt-BR" w:eastAsia="pt-BR"/>
+            </w:rPr>
+          </w:pPr>
+          <w:hyperlink w:anchor="_Toc516589625" w:history="1">
+            <w:r>
+              <w:rPr>
+                <w:rStyle w:val="Hyperlink"/>
+                <w:rFonts w:ascii="Times New Roman" w:hAnsi="Times New Roman" w:cs="Times New Roman"/>
+                <w:noProof/>
+                <w:lang w:val="pt-BR"/>
+              </w:rPr>
+              <w:t>Arquivos mapeados</w:t>
+            </w:r>
+            <w:r>
+              <w:rPr>
+                <w:noProof/>
+                <w:webHidden/>
+              </w:rPr>
+              <w:tab/>
+            </w:r>
+            <w:r>
+              <w:rPr>
+                <w:noProof/>
+                <w:webHidden/>
+              </w:rPr>
+              <w:fldChar w:fldCharType="begin"/>
+            </w:r>
+            <w:r>
+              <w:rPr>
+                <w:noProof/>
+                <w:webHidden/>
+              </w:rPr>
+              <w:instrText xml:space="preserve"> PAGEREF _Toc516589625 \h </w:instrText>
+            </w:r>
+            <w:r>
+              <w:rPr>
+                <w:noProof/>
+                <w:webHidden/>
+              </w:rPr>
+            </w:r>
+            <w:r>
+              <w:rPr>
+                <w:noProof/>
+                <w:webHidden/>
+              </w:rPr>
+              <w:fldChar w:fldCharType="separate"/>
+            </w:r>
+            <w:r>
+              <w:rPr>
+                <w:noProof/>
+                <w:webHidden/>
+              </w:rPr>
+              <w:t>6</w:t>
+            </w:r>
+            <w:r>
+              <w:rPr>
+                <w:noProof/>
+                <w:webHidden/>
+              </w:rPr>
+              <w:fldChar w:fldCharType="end"/>
+            </w:r>
+          </w:hyperlink>
+        </w:p>
+        <w:p>
+          <w:pPr>
+            <w:pStyle w:val="TOC2"/>
+            <w:tabs>
+              <w:tab w:val="right" w:leader="dot" w:pos="9350"/>
+            </w:tabs>
+            <w:rPr>
+              <w:rFonts w:eastAsiaTheme="minorEastAsia"/>
+              <w:noProof/>
+              <w:lang w:val="pt-BR" w:eastAsia="pt-BR"/>
+            </w:rPr>
+          </w:pPr>
+          <w:hyperlink w:anchor="_Toc516589626" w:history="1">
+            <w:r>
+              <w:rPr>
+                <w:rStyle w:val="Hyperlink"/>
+                <w:rFonts w:ascii="Times New Roman" w:hAnsi="Times New Roman" w:cs="Times New Roman"/>
+                <w:noProof/>
+                <w:lang w:val="pt-BR"/>
+              </w:rPr>
+              <w:t>Proteção</w:t>
+            </w:r>
+            <w:r>
+              <w:rPr>
+                <w:noProof/>
+                <w:webHidden/>
+              </w:rPr>
+              <w:tab/>
+            </w:r>
+            <w:r>
+              <w:rPr>
+                <w:noProof/>
+                <w:webHidden/>
+              </w:rPr>
+              <w:fldChar w:fldCharType="begin"/>
+            </w:r>
+            <w:r>
+              <w:rPr>
+                <w:noProof/>
+                <w:webHidden/>
+              </w:rPr>
+              <w:instrText xml:space="preserve"> PAGEREF _Toc516589626 \h </w:instrText>
+            </w:r>
+            <w:r>
+              <w:rPr>
+                <w:noProof/>
+                <w:webHidden/>
+              </w:rPr>
+            </w:r>
+            <w:r>
+              <w:rPr>
+                <w:noProof/>
+                <w:webHidden/>
+              </w:rPr>
+              <w:fldChar w:fldCharType="separate"/>
+            </w:r>
+            <w:r>
+              <w:rPr>
+                <w:noProof/>
+                <w:webHidden/>
+              </w:rPr>
+              <w:t>6</w:t>
             </w:r>
             <w:r>
               <w:rPr>
@@ -1843,7 +2158,79 @@
               <w:lang w:val="pt-BR" w:eastAsia="pt-BR"/>
             </w:rPr>
           </w:pPr>
-          <w:hyperlink w:anchor="_Toc515987618" w:history="1">
+          <w:hyperlink w:anchor="_Toc516589627" w:history="1">
+            <w:r>
+              <w:rPr>
+                <w:rStyle w:val="Hyperlink"/>
+                <w:rFonts w:ascii="Times New Roman" w:hAnsi="Times New Roman" w:cs="Times New Roman"/>
+                <w:noProof/>
+                <w:lang w:val="pt-BR"/>
+              </w:rPr>
+              <w:t>I/O</w:t>
+            </w:r>
+            <w:r>
+              <w:rPr>
+                <w:noProof/>
+                <w:webHidden/>
+              </w:rPr>
+              <w:tab/>
+            </w:r>
+            <w:r>
+              <w:rPr>
+                <w:noProof/>
+                <w:webHidden/>
+              </w:rPr>
+              <w:fldChar w:fldCharType="begin"/>
+            </w:r>
+            <w:r>
+              <w:rPr>
+                <w:noProof/>
+                <w:webHidden/>
+              </w:rPr>
+              <w:instrText xml:space="preserve"> PAGEREF _Toc516589627 \h </w:instrText>
+            </w:r>
+            <w:r>
+              <w:rPr>
+                <w:noProof/>
+                <w:webHidden/>
+              </w:rPr>
+            </w:r>
+            <w:r>
+              <w:rPr>
+                <w:noProof/>
+                <w:webHidden/>
+              </w:rPr>
+              <w:fldChar w:fldCharType="separate"/>
+            </w:r>
+            <w:r>
+              <w:rPr>
+                <w:noProof/>
+                <w:webHidden/>
+              </w:rPr>
+              <w:t>6</w:t>
+            </w:r>
+            <w:r>
+              <w:rPr>
+                <w:noProof/>
+                <w:webHidden/>
+              </w:rPr>
+              <w:fldChar w:fldCharType="end"/>
+            </w:r>
+          </w:hyperlink>
+        </w:p>
+        <w:p>
+          <w:pPr>
+            <w:pStyle w:val="TOC2"/>
+            <w:tabs>
+              <w:tab w:val="right" w:leader="dot" w:pos="9350"/>
+            </w:tabs>
+            <w:rPr>
+              <w:rFonts w:eastAsiaTheme="minorEastAsia"/>
+              <w:noProof/>
+              <w:lang w:val="pt-BR" w:eastAsia="pt-BR"/>
+            </w:rPr>
+          </w:pPr>
+          <w:hyperlink w:anchor="_Toc516589628" w:history="1">
             <w:r>
               <w:rPr>
                 <w:rStyle w:val="Hyperlink"/>
@@ -1851,7 +2238,7 @@
                 <w:noProof/>
                 <w:lang w:val="pt-BR" w:eastAsia="pt-BR"/>
               </w:rPr>
-              <w:t>Sistema de Arquivos</w:t>
+              <w:t>Classes de dispositivos</w:t>
             </w:r>
             <w:r>
               <w:rPr>
@@ -1872,7 +2259,7 @@
                 <w:noProof/>
                 <w:webHidden/>
               </w:rPr>
-              <w:instrText xml:space="preserve"> PAGEREF _Toc515987618 \h </w:instrText>
+              <w:instrText xml:space="preserve"> PAGEREF _Toc516589628 \h </w:instrText>
             </w:r>
             <w:r>
               <w:rPr>
@@ -1892,7 +2279,295 @@
                 <w:noProof/>
                 <w:webHidden/>
               </w:rPr>
-              <w:t>5</w:t>
+              <w:t>6</w:t>
+            </w:r>
+            <w:r>
+              <w:rPr>
+                <w:noProof/>
+                <w:webHidden/>
+              </w:rPr>
+              <w:fldChar w:fldCharType="end"/>
+            </w:r>
+          </w:hyperlink>
+        </w:p>
+        <w:p>
+          <w:pPr>
+            <w:pStyle w:val="TOC2"/>
+            <w:tabs>
+              <w:tab w:val="right" w:leader="dot" w:pos="9350"/>
+            </w:tabs>
+            <w:rPr>
+              <w:rFonts w:eastAsiaTheme="minorEastAsia"/>
+              <w:noProof/>
+              <w:lang w:val="pt-BR" w:eastAsia="pt-BR"/>
+            </w:rPr>
+          </w:pPr>
+          <w:hyperlink w:anchor="_Toc516589629" w:history="1">
+            <w:r>
+              <w:rPr>
+                <w:rStyle w:val="Hyperlink"/>
+                <w:rFonts w:ascii="Times New Roman" w:eastAsia="Times New Roman" w:hAnsi="Times New Roman" w:cs="Times New Roman"/>
+                <w:noProof/>
+                <w:lang w:val="pt-BR" w:eastAsia="pt-BR"/>
+              </w:rPr>
+              <w:t>Visão Geral</w:t>
+            </w:r>
+            <w:r>
+              <w:rPr>
+                <w:noProof/>
+                <w:webHidden/>
+              </w:rPr>
+              <w:tab/>
+            </w:r>
+            <w:r>
+              <w:rPr>
+                <w:noProof/>
+                <w:webHidden/>
+              </w:rPr>
+              <w:fldChar w:fldCharType="begin"/>
+            </w:r>
+            <w:r>
+              <w:rPr>
+                <w:noProof/>
+                <w:webHidden/>
+              </w:rPr>
+              <w:instrText xml:space="preserve"> PAGEREF _Toc516589629 \h </w:instrText>
+            </w:r>
+            <w:r>
+              <w:rPr>
+                <w:noProof/>
+                <w:webHidden/>
+              </w:rPr>
+            </w:r>
+            <w:r>
+              <w:rPr>
+                <w:noProof/>
+                <w:webHidden/>
+              </w:rPr>
+              <w:fldChar w:fldCharType="separate"/>
+            </w:r>
+            <w:r>
+              <w:rPr>
+                <w:noProof/>
+                <w:webHidden/>
+              </w:rPr>
+              <w:t>6</w:t>
+            </w:r>
+            <w:r>
+              <w:rPr>
+                <w:noProof/>
+                <w:webHidden/>
+              </w:rPr>
+              <w:fldChar w:fldCharType="end"/>
+            </w:r>
+          </w:hyperlink>
+        </w:p>
+        <w:p>
+          <w:pPr>
+            <w:pStyle w:val="TOC2"/>
+            <w:tabs>
+              <w:tab w:val="right" w:leader="dot" w:pos="9350"/>
+            </w:tabs>
+            <w:rPr>
+              <w:rFonts w:eastAsiaTheme="minorEastAsia"/>
+              <w:noProof/>
+              <w:lang w:val="pt-BR" w:eastAsia="pt-BR"/>
+            </w:rPr>
+          </w:pPr>
+          <w:hyperlink w:anchor="_Toc516589630" w:history="1">
+            <w:r>
+              <w:rPr>
+                <w:rStyle w:val="Hyperlink"/>
+                <w:rFonts w:ascii="Times New Roman" w:eastAsia="Times New Roman" w:hAnsi="Times New Roman" w:cs="Times New Roman"/>
+                <w:noProof/>
+                <w:lang w:val="pt-BR" w:eastAsia="pt-BR"/>
+              </w:rPr>
+              <w:t>Drivers de dispositivos de carácter</w:t>
+            </w:r>
+            <w:r>
+              <w:rPr>
+                <w:noProof/>
+                <w:webHidden/>
+              </w:rPr>
+              <w:tab/>
+            </w:r>
+            <w:r>
+              <w:rPr>
+                <w:noProof/>
+                <w:webHidden/>
+              </w:rPr>
+              <w:fldChar w:fldCharType="begin"/>
+            </w:r>
+            <w:r>
+              <w:rPr>
+                <w:noProof/>
+                <w:webHidden/>
+              </w:rPr>
+              <w:instrText xml:space="preserve"> PAGEREF _Toc516589630 \h </w:instrText>
+            </w:r>
+            <w:r>
+              <w:rPr>
+                <w:noProof/>
+                <w:webHidden/>
+              </w:rPr>
+            </w:r>
+            <w:r>
+              <w:rPr>
+                <w:noProof/>
+                <w:webHidden/>
+              </w:rPr>
+              <w:fldChar w:fldCharType="separate"/>
+            </w:r>
+            <w:r>
+              <w:rPr>
+                <w:noProof/>
+                <w:webHidden/>
+              </w:rPr>
+              <w:t>7</w:t>
+            </w:r>
+            <w:r>
+              <w:rPr>
+                <w:noProof/>
+                <w:webHidden/>
+              </w:rPr>
+              <w:fldChar w:fldCharType="end"/>
+            </w:r>
+          </w:hyperlink>
+        </w:p>
+        <w:p>
+          <w:pPr>
+            <w:pStyle w:val="TOC2"/>
+            <w:tabs>
+              <w:tab w:val="right" w:leader="dot" w:pos="9350"/>
+            </w:tabs>
+            <w:rPr>
+              <w:rFonts w:eastAsiaTheme="minorEastAsia"/>
+              <w:noProof/>
+              <w:lang w:val="pt-BR" w:eastAsia="pt-BR"/>
+            </w:rPr>
+          </w:pPr>
+          <w:hyperlink w:anchor="_Toc516589631" w:history="1">
+            <w:r>
+              <w:rPr>
+                <w:rStyle w:val="Hyperlink"/>
+                <w:rFonts w:ascii="Times New Roman" w:eastAsia="Times New Roman" w:hAnsi="Times New Roman" w:cs="Times New Roman"/>
+                <w:noProof/>
+                <w:lang w:val="pt-BR" w:eastAsia="pt-BR"/>
+              </w:rPr>
+              <w:t>Interface de dispositivos de bloco</w:t>
+            </w:r>
+            <w:r>
+              <w:rPr>
+                <w:noProof/>
+                <w:webHidden/>
+              </w:rPr>
+              <w:tab/>
+            </w:r>
+            <w:r>
+              <w:rPr>
+                <w:noProof/>
+                <w:webHidden/>
+              </w:rPr>
+              <w:fldChar w:fldCharType="begin"/>
+            </w:r>
+            <w:r>
+              <w:rPr>
+                <w:noProof/>
+                <w:webHidden/>
+              </w:rPr>
+              <w:instrText xml:space="preserve"> PAGEREF _Toc516589631 \h </w:instrText>
+            </w:r>
+            <w:r>
+              <w:rPr>
+                <w:noProof/>
+                <w:webHidden/>
+              </w:rPr>
+            </w:r>
+            <w:r>
+              <w:rPr>
+                <w:noProof/>
+                <w:webHidden/>
+              </w:rPr>
+              <w:fldChar w:fldCharType="separate"/>
+            </w:r>
+            <w:r>
+              <w:rPr>
+                <w:noProof/>
+                <w:webHidden/>
+              </w:rPr>
+              <w:t>7</w:t>
+            </w:r>
+            <w:r>
+              <w:rPr>
+                <w:noProof/>
+                <w:webHidden/>
+              </w:rPr>
+              <w:fldChar w:fldCharType="end"/>
+            </w:r>
+          </w:hyperlink>
+        </w:p>
+        <w:p>
+          <w:pPr>
+            <w:pStyle w:val="TOC2"/>
+            <w:tabs>
+              <w:tab w:val="right" w:leader="dot" w:pos="9350"/>
+            </w:tabs>
+            <w:rPr>
+              <w:rFonts w:eastAsiaTheme="minorEastAsia"/>
+              <w:noProof/>
+              <w:lang w:val="pt-BR" w:eastAsia="pt-BR"/>
+            </w:rPr>
+          </w:pPr>
+          <w:hyperlink w:anchor="_Toc516589632" w:history="1">
+            <w:r>
+              <w:rPr>
+                <w:rStyle w:val="Hyperlink"/>
+                <w:rFonts w:ascii="Times New Roman" w:eastAsia="Times New Roman" w:hAnsi="Times New Roman" w:cs="Times New Roman"/>
+                <w:noProof/>
+                <w:lang w:val="pt-BR" w:eastAsia="pt-BR"/>
+              </w:rPr>
+              <w:t>Drivers de dispositivos de bloco</w:t>
+            </w:r>
+            <w:r>
+              <w:rPr>
+                <w:noProof/>
+                <w:webHidden/>
+              </w:rPr>
+              <w:tab/>
+            </w:r>
+            <w:r>
+              <w:rPr>
+                <w:noProof/>
+                <w:webHidden/>
+              </w:rPr>
+              <w:fldChar w:fldCharType="begin"/>
+            </w:r>
+            <w:r>
+              <w:rPr>
+                <w:noProof/>
+                <w:webHidden/>
+              </w:rPr>
+              <w:instrText xml:space="preserve"> PAGEREF _Toc516589632 \h </w:instrText>
+            </w:r>
+            <w:r>
+              <w:rPr>
+                <w:noProof/>
+                <w:webHidden/>
+              </w:rPr>
+            </w:r>
+            <w:r>
+              <w:rPr>
+                <w:noProof/>
+                <w:webHidden/>
+              </w:rPr>
+              <w:fldChar w:fldCharType="separate"/>
+            </w:r>
+            <w:r>
+              <w:rPr>
+                <w:noProof/>
+                <w:webHidden/>
+              </w:rPr>
+              <w:t>7</w:t>
             </w:r>
             <w:r>
               <w:rPr>
@@ -1915,15 +2590,15 @@
               <w:lang w:val="pt-BR" w:eastAsia="pt-BR"/>
             </w:rPr>
           </w:pPr>
-          <w:hyperlink w:anchor="_Toc515987619" w:history="1">
+          <w:hyperlink w:anchor="_Toc516589633" w:history="1">
             <w:r>
               <w:rPr>
                 <w:rStyle w:val="Hyperlink"/>
-                <w:rFonts w:ascii="Times New Roman" w:eastAsia="Times New Roman" w:hAnsi="Times New Roman" w:cs="Times New Roman"/>
+                <w:rFonts w:eastAsia="Times New Roman"/>
                 <w:noProof/>
                 <w:lang w:val="pt-BR" w:eastAsia="pt-BR"/>
               </w:rPr>
-              <w:t>Gerenciamento de memória</w:t>
+              <w:t>Bibliografia</w:t>
             </w:r>
             <w:r>
               <w:rPr>
@@ -1944,7 +2619,7 @@
                 <w:noProof/>
                 <w:webHidden/>
               </w:rPr>
-              <w:instrText xml:space="preserve"> PAGEREF _Toc515987619 \h </w:instrText>
+              <w:instrText xml:space="preserve"> PAGEREF _Toc516589633 \h </w:instrText>
             </w:r>
             <w:r>
               <w:rPr>
@@ -1964,655 +2639,7 @@
                 <w:noProof/>
                 <w:webHidden/>
               </w:rPr>
-              <w:t>5</w:t>
-            </w:r>
-            <w:r>
-              <w:rPr>
-                <w:noProof/>
-                <w:webHidden/>
-              </w:rPr>
-              <w:fldChar w:fldCharType="end"/>
-            </w:r>
-          </w:hyperlink>
-        </w:p>
-        <w:p>
-          <w:pPr>
-            <w:pStyle w:val="TOC2"/>
-            <w:tabs>
-              <w:tab w:val="right" w:leader="dot" w:pos="9350"/>
-            </w:tabs>
-            <w:rPr>
-              <w:rFonts w:eastAsiaTheme="minorEastAsia"/>
-              <w:noProof/>
-              <w:lang w:val="pt-BR" w:eastAsia="pt-BR"/>
-            </w:rPr>
-          </w:pPr>
-          <w:hyperlink w:anchor="_Toc515987620" w:history="1">
-            <w:r>
-              <w:rPr>
-                <w:rStyle w:val="Hyperlink"/>
-                <w:rFonts w:ascii="Times New Roman" w:hAnsi="Times New Roman" w:cs="Times New Roman"/>
-                <w:noProof/>
-                <w:lang w:val="pt-BR" w:eastAsia="pt-BR"/>
-              </w:rPr>
-              <w:t>Bloqueios</w:t>
-            </w:r>
-            <w:r>
-              <w:rPr>
-                <w:noProof/>
-                <w:webHidden/>
-              </w:rPr>
-              <w:tab/>
-            </w:r>
-            <w:r>
-              <w:rPr>
-                <w:noProof/>
-                <w:webHidden/>
-              </w:rPr>
-              <w:fldChar w:fldCharType="begin"/>
-            </w:r>
-            <w:r>
-              <w:rPr>
-                <w:noProof/>
-                <w:webHidden/>
-              </w:rPr>
-              <w:instrText xml:space="preserve"> PAGEREF _Toc515987620 \h </w:instrText>
-            </w:r>
-            <w:r>
-              <w:rPr>
-                <w:noProof/>
-                <w:webHidden/>
-              </w:rPr>
-            </w:r>
-            <w:r>
-              <w:rPr>
-                <w:noProof/>
-                <w:webHidden/>
-              </w:rPr>
-              <w:fldChar w:fldCharType="separate"/>
-            </w:r>
-            <w:r>
-              <w:rPr>
-                <w:noProof/>
-                <w:webHidden/>
-              </w:rPr>
-              <w:t>5</w:t>
-            </w:r>
-            <w:r>
-              <w:rPr>
-                <w:noProof/>
-                <w:webHidden/>
-              </w:rPr>
-              <w:fldChar w:fldCharType="end"/>
-            </w:r>
-          </w:hyperlink>
-        </w:p>
-        <w:p>
-          <w:pPr>
-            <w:pStyle w:val="TOC2"/>
-            <w:tabs>
-              <w:tab w:val="right" w:leader="dot" w:pos="9350"/>
-            </w:tabs>
-            <w:rPr>
-              <w:rFonts w:eastAsiaTheme="minorEastAsia"/>
-              <w:noProof/>
-              <w:lang w:val="pt-BR" w:eastAsia="pt-BR"/>
-            </w:rPr>
-          </w:pPr>
-          <w:hyperlink w:anchor="_Toc515987621" w:history="1">
-            <w:r>
-              <w:rPr>
-                <w:rStyle w:val="Hyperlink"/>
-                <w:rFonts w:ascii="Times New Roman" w:hAnsi="Times New Roman" w:cs="Times New Roman"/>
-                <w:noProof/>
-                <w:lang w:val="pt-BR"/>
-              </w:rPr>
-              <w:t>Arquivos mapeados</w:t>
-            </w:r>
-            <w:r>
-              <w:rPr>
-                <w:noProof/>
-                <w:webHidden/>
-              </w:rPr>
-              <w:tab/>
-            </w:r>
-            <w:r>
-              <w:rPr>
-                <w:noProof/>
-                <w:webHidden/>
-              </w:rPr>
-              <w:fldChar w:fldCharType="begin"/>
-            </w:r>
-            <w:r>
-              <w:rPr>
-                <w:noProof/>
-                <w:webHidden/>
-              </w:rPr>
-              <w:instrText xml:space="preserve"> PAGEREF _Toc515987621 \h </w:instrText>
-            </w:r>
-            <w:r>
-              <w:rPr>
-                <w:noProof/>
-                <w:webHidden/>
-              </w:rPr>
-            </w:r>
-            <w:r>
-              <w:rPr>
-                <w:noProof/>
-                <w:webHidden/>
-              </w:rPr>
-              <w:fldChar w:fldCharType="separate"/>
-            </w:r>
-            <w:r>
-              <w:rPr>
-                <w:noProof/>
-                <w:webHidden/>
-              </w:rPr>
-              <w:t>6</w:t>
-            </w:r>
-            <w:r>
-              <w:rPr>
-                <w:noProof/>
-                <w:webHidden/>
-              </w:rPr>
-              <w:fldChar w:fldCharType="end"/>
-            </w:r>
-          </w:hyperlink>
-        </w:p>
-        <w:p>
-          <w:pPr>
-            <w:pStyle w:val="TOC2"/>
-            <w:tabs>
-              <w:tab w:val="right" w:leader="dot" w:pos="9350"/>
-            </w:tabs>
-            <w:rPr>
-              <w:rFonts w:eastAsiaTheme="minorEastAsia"/>
-              <w:noProof/>
-              <w:lang w:val="pt-BR" w:eastAsia="pt-BR"/>
-            </w:rPr>
-          </w:pPr>
-          <w:hyperlink w:anchor="_Toc515987622" w:history="1">
-            <w:r>
-              <w:rPr>
-                <w:rStyle w:val="Hyperlink"/>
-                <w:rFonts w:ascii="Times New Roman" w:hAnsi="Times New Roman" w:cs="Times New Roman"/>
-                <w:noProof/>
-                <w:lang w:val="pt-BR"/>
-              </w:rPr>
-              <w:t>Proteção</w:t>
-            </w:r>
-            <w:r>
-              <w:rPr>
-                <w:noProof/>
-                <w:webHidden/>
-              </w:rPr>
-              <w:tab/>
-            </w:r>
-            <w:r>
-              <w:rPr>
-                <w:noProof/>
-                <w:webHidden/>
-              </w:rPr>
-              <w:fldChar w:fldCharType="begin"/>
-            </w:r>
-            <w:r>
-              <w:rPr>
-                <w:noProof/>
-                <w:webHidden/>
-              </w:rPr>
-              <w:instrText xml:space="preserve"> PAGEREF _Toc515987622 \h </w:instrText>
-            </w:r>
-            <w:r>
-              <w:rPr>
-                <w:noProof/>
-                <w:webHidden/>
-              </w:rPr>
-            </w:r>
-            <w:r>
-              <w:rPr>
-                <w:noProof/>
-                <w:webHidden/>
-              </w:rPr>
-              <w:fldChar w:fldCharType="separate"/>
-            </w:r>
-            <w:r>
-              <w:rPr>
-                <w:noProof/>
-                <w:webHidden/>
-              </w:rPr>
-              <w:t>6</w:t>
-            </w:r>
-            <w:r>
-              <w:rPr>
-                <w:noProof/>
-                <w:webHidden/>
-              </w:rPr>
-              <w:fldChar w:fldCharType="end"/>
-            </w:r>
-          </w:hyperlink>
-        </w:p>
-        <w:p>
-          <w:pPr>
-            <w:pStyle w:val="TOC1"/>
-            <w:tabs>
-              <w:tab w:val="right" w:leader="dot" w:pos="9350"/>
-            </w:tabs>
-            <w:rPr>
-              <w:rFonts w:eastAsiaTheme="minorEastAsia"/>
-              <w:noProof/>
-              <w:lang w:val="pt-BR" w:eastAsia="pt-BR"/>
-            </w:rPr>
-          </w:pPr>
-          <w:hyperlink w:anchor="_Toc515987623" w:history="1">
-            <w:r>
-              <w:rPr>
-                <w:rStyle w:val="Hyperlink"/>
-                <w:rFonts w:ascii="Times New Roman" w:hAnsi="Times New Roman" w:cs="Times New Roman"/>
-                <w:noProof/>
-                <w:lang w:val="pt-BR"/>
-              </w:rPr>
-              <w:t>I/O</w:t>
-            </w:r>
-            <w:r>
-              <w:rPr>
-                <w:noProof/>
-                <w:webHidden/>
-              </w:rPr>
-              <w:tab/>
-            </w:r>
-            <w:r>
-              <w:rPr>
-                <w:noProof/>
-                <w:webHidden/>
-              </w:rPr>
-              <w:fldChar w:fldCharType="begin"/>
-            </w:r>
-            <w:r>
-              <w:rPr>
-                <w:noProof/>
-                <w:webHidden/>
-              </w:rPr>
-              <w:instrText xml:space="preserve"> PAGEREF _Toc515987623 \h </w:instrText>
-            </w:r>
-            <w:r>
-              <w:rPr>
-                <w:noProof/>
-                <w:webHidden/>
-              </w:rPr>
-            </w:r>
-            <w:r>
-              <w:rPr>
-                <w:noProof/>
-                <w:webHidden/>
-              </w:rPr>
-              <w:fldChar w:fldCharType="separate"/>
-            </w:r>
-            <w:r>
-              <w:rPr>
-                <w:noProof/>
-                <w:webHidden/>
-              </w:rPr>
-              <w:t>6</w:t>
-            </w:r>
-            <w:r>
-              <w:rPr>
-                <w:noProof/>
-                <w:webHidden/>
-              </w:rPr>
-              <w:fldChar w:fldCharType="end"/>
-            </w:r>
-          </w:hyperlink>
-        </w:p>
-        <w:p>
-          <w:pPr>
-            <w:pStyle w:val="TOC2"/>
-            <w:tabs>
-              <w:tab w:val="right" w:leader="dot" w:pos="9350"/>
-            </w:tabs>
-            <w:rPr>
-              <w:rFonts w:eastAsiaTheme="minorEastAsia"/>
-              <w:noProof/>
-              <w:lang w:val="pt-BR" w:eastAsia="pt-BR"/>
-            </w:rPr>
-          </w:pPr>
-          <w:hyperlink w:anchor="_Toc515987624" w:history="1">
-            <w:r>
-              <w:rPr>
-                <w:rStyle w:val="Hyperlink"/>
-                <w:rFonts w:ascii="Times New Roman" w:eastAsia="Times New Roman" w:hAnsi="Times New Roman" w:cs="Times New Roman"/>
-                <w:noProof/>
-                <w:lang w:val="pt-BR" w:eastAsia="pt-BR"/>
-              </w:rPr>
-              <w:t>Classes de dispositivos</w:t>
-            </w:r>
-            <w:r>
-              <w:rPr>
-                <w:noProof/>
-                <w:webHidden/>
-              </w:rPr>
-              <w:tab/>
-            </w:r>
-            <w:r>
-              <w:rPr>
-                <w:noProof/>
-                <w:webHidden/>
-              </w:rPr>
-              <w:fldChar w:fldCharType="begin"/>
-            </w:r>
-            <w:r>
-              <w:rPr>
-                <w:noProof/>
-                <w:webHidden/>
-              </w:rPr>
-              <w:instrText xml:space="preserve"> PAGEREF _Toc515987624 \h </w:instrText>
-            </w:r>
-            <w:r>
-              <w:rPr>
-                <w:noProof/>
-                <w:webHidden/>
-              </w:rPr>
-            </w:r>
-            <w:r>
-              <w:rPr>
-                <w:noProof/>
-                <w:webHidden/>
-              </w:rPr>
-              <w:fldChar w:fldCharType="separate"/>
-            </w:r>
-            <w:r>
-              <w:rPr>
-                <w:noProof/>
-                <w:webHidden/>
-              </w:rPr>
-              <w:t>6</w:t>
-            </w:r>
-            <w:r>
-              <w:rPr>
-                <w:noProof/>
-                <w:webHidden/>
-              </w:rPr>
-              <w:fldChar w:fldCharType="end"/>
-            </w:r>
-          </w:hyperlink>
-        </w:p>
-        <w:p>
-          <w:pPr>
-            <w:pStyle w:val="TOC2"/>
-            <w:tabs>
-              <w:tab w:val="right" w:leader="dot" w:pos="9350"/>
-            </w:tabs>
-            <w:rPr>
-              <w:rFonts w:eastAsiaTheme="minorEastAsia"/>
-              <w:noProof/>
-              <w:lang w:val="pt-BR" w:eastAsia="pt-BR"/>
-            </w:rPr>
-          </w:pPr>
-          <w:hyperlink w:anchor="_Toc515987625" w:history="1">
-            <w:r>
-              <w:rPr>
-                <w:rStyle w:val="Hyperlink"/>
-                <w:rFonts w:ascii="Times New Roman" w:eastAsia="Times New Roman" w:hAnsi="Times New Roman" w:cs="Times New Roman"/>
-                <w:noProof/>
-                <w:lang w:val="pt-BR" w:eastAsia="pt-BR"/>
-              </w:rPr>
-              <w:t>Visão Geral</w:t>
-            </w:r>
-            <w:r>
-              <w:rPr>
-                <w:noProof/>
-                <w:webHidden/>
-              </w:rPr>
-              <w:tab/>
-            </w:r>
-            <w:r>
-              <w:rPr>
-                <w:noProof/>
-                <w:webHidden/>
-              </w:rPr>
-              <w:fldChar w:fldCharType="begin"/>
-            </w:r>
-            <w:r>
-              <w:rPr>
-                <w:noProof/>
-                <w:webHidden/>
-              </w:rPr>
-              <w:instrText xml:space="preserve"> PAGEREF _Toc515987625 \h </w:instrText>
-            </w:r>
-            <w:r>
-              <w:rPr>
-                <w:noProof/>
-                <w:webHidden/>
-              </w:rPr>
-            </w:r>
-            <w:r>
-              <w:rPr>
-                <w:noProof/>
-                <w:webHidden/>
-              </w:rPr>
-              <w:fldChar w:fldCharType="separate"/>
-            </w:r>
-            <w:r>
-              <w:rPr>
-                <w:noProof/>
-                <w:webHidden/>
-              </w:rPr>
-              <w:t>6</w:t>
-            </w:r>
-            <w:r>
-              <w:rPr>
-                <w:noProof/>
-                <w:webHidden/>
-              </w:rPr>
-              <w:fldChar w:fldCharType="end"/>
-            </w:r>
-          </w:hyperlink>
-        </w:p>
-        <w:p>
-          <w:pPr>
-            <w:pStyle w:val="TOC2"/>
-            <w:tabs>
-              <w:tab w:val="right" w:leader="dot" w:pos="9350"/>
-            </w:tabs>
-            <w:rPr>
-              <w:rFonts w:eastAsiaTheme="minorEastAsia"/>
-              <w:noProof/>
-              <w:lang w:val="pt-BR" w:eastAsia="pt-BR"/>
-            </w:rPr>
-          </w:pPr>
-          <w:hyperlink w:anchor="_Toc515987626" w:history="1">
-            <w:r>
-              <w:rPr>
-                <w:rStyle w:val="Hyperlink"/>
-                <w:rFonts w:ascii="Times New Roman" w:eastAsia="Times New Roman" w:hAnsi="Times New Roman" w:cs="Times New Roman"/>
-                <w:noProof/>
-                <w:lang w:val="pt-BR" w:eastAsia="pt-BR"/>
-              </w:rPr>
-              <w:t>Drivers de dispositivos de carácter</w:t>
-            </w:r>
-            <w:r>
-              <w:rPr>
-                <w:noProof/>
-                <w:webHidden/>
-              </w:rPr>
-              <w:tab/>
-            </w:r>
-            <w:r>
-              <w:rPr>
-                <w:noProof/>
-                <w:webHidden/>
-              </w:rPr>
-              <w:fldChar w:fldCharType="begin"/>
-            </w:r>
-            <w:r>
-              <w:rPr>
-                <w:noProof/>
-                <w:webHidden/>
-              </w:rPr>
-              <w:instrText xml:space="preserve"> PAGEREF _Toc515987626 \h </w:instrText>
-            </w:r>
-            <w:r>
-              <w:rPr>
-                <w:noProof/>
-                <w:webHidden/>
-              </w:rPr>
-            </w:r>
-            <w:r>
-              <w:rPr>
-                <w:noProof/>
-                <w:webHidden/>
-              </w:rPr>
-              <w:fldChar w:fldCharType="separate"/>
-            </w:r>
-            <w:r>
-              <w:rPr>
-                <w:noProof/>
-                <w:webHidden/>
-              </w:rPr>
-              <w:t>7</w:t>
-            </w:r>
-            <w:r>
-              <w:rPr>
-                <w:noProof/>
-                <w:webHidden/>
-              </w:rPr>
-              <w:fldChar w:fldCharType="end"/>
-            </w:r>
-          </w:hyperlink>
-        </w:p>
-        <w:p>
-          <w:pPr>
-            <w:pStyle w:val="TOC2"/>
-            <w:tabs>
-              <w:tab w:val="right" w:leader="dot" w:pos="9350"/>
-            </w:tabs>
-            <w:rPr>
-              <w:rFonts w:eastAsiaTheme="minorEastAsia"/>
-              <w:noProof/>
-              <w:lang w:val="pt-BR" w:eastAsia="pt-BR"/>
-            </w:rPr>
-          </w:pPr>
-          <w:hyperlink w:anchor="_Toc515987627" w:history="1">
-            <w:r>
-              <w:rPr>
-                <w:rStyle w:val="Hyperlink"/>
-                <w:rFonts w:ascii="Times New Roman" w:eastAsia="Times New Roman" w:hAnsi="Times New Roman" w:cs="Times New Roman"/>
-                <w:noProof/>
-                <w:lang w:val="pt-BR" w:eastAsia="pt-BR"/>
-              </w:rPr>
-              <w:t>Interface de dispositivos de bloco</w:t>
-            </w:r>
-            <w:r>
-              <w:rPr>
-                <w:noProof/>
-                <w:webHidden/>
-              </w:rPr>
-              <w:tab/>
-            </w:r>
-            <w:r>
-              <w:rPr>
-                <w:noProof/>
-                <w:webHidden/>
-              </w:rPr>
-              <w:fldChar w:fldCharType="begin"/>
-            </w:r>
-            <w:r>
-              <w:rPr>
-                <w:noProof/>
-                <w:webHidden/>
-              </w:rPr>
-              <w:instrText xml:space="preserve"> PAGEREF _Toc515987627 \h </w:instrText>
-            </w:r>
-            <w:r>
-              <w:rPr>
-                <w:noProof/>
-                <w:webHidden/>
-              </w:rPr>
-            </w:r>
-            <w:r>
-              <w:rPr>
-                <w:noProof/>
-                <w:webHidden/>
-              </w:rPr>
-              <w:fldChar w:fldCharType="separate"/>
-            </w:r>
-            <w:r>
-              <w:rPr>
-                <w:noProof/>
-                <w:webHidden/>
-              </w:rPr>
-              <w:t>7</w:t>
-            </w:r>
-            <w:r>
-              <w:rPr>
-                <w:noProof/>
-                <w:webHidden/>
-              </w:rPr>
-              <w:fldChar w:fldCharType="end"/>
-            </w:r>
-          </w:hyperlink>
-        </w:p>
-        <w:p>
-          <w:pPr>
-            <w:pStyle w:val="TOC2"/>
-            <w:tabs>
-              <w:tab w:val="right" w:leader="dot" w:pos="9350"/>
-            </w:tabs>
-            <w:rPr>
-              <w:rFonts w:eastAsiaTheme="minorEastAsia"/>
-              <w:noProof/>
-              <w:lang w:val="pt-BR" w:eastAsia="pt-BR"/>
-            </w:rPr>
-          </w:pPr>
-          <w:hyperlink w:anchor="_Toc515987628" w:history="1">
-            <w:r>
-              <w:rPr>
-                <w:rStyle w:val="Hyperlink"/>
-                <w:rFonts w:ascii="Times New Roman" w:eastAsia="Times New Roman" w:hAnsi="Times New Roman" w:cs="Times New Roman"/>
-                <w:noProof/>
-                <w:lang w:val="pt-BR" w:eastAsia="pt-BR"/>
-              </w:rPr>
-              <w:t>Drivers de dispositivos de bloco</w:t>
-            </w:r>
-            <w:r>
-              <w:rPr>
-                <w:noProof/>
-                <w:webHidden/>
-              </w:rPr>
-              <w:tab/>
-            </w:r>
-            <w:r>
-              <w:rPr>
-                <w:noProof/>
-                <w:webHidden/>
-              </w:rPr>
-              <w:fldChar w:fldCharType="begin"/>
-            </w:r>
-            <w:r>
-              <w:rPr>
-                <w:noProof/>
-                <w:webHidden/>
-              </w:rPr>
-              <w:instrText xml:space="preserve"> PAGEREF _Toc515987628 \h </w:instrText>
-            </w:r>
-            <w:r>
-              <w:rPr>
-                <w:noProof/>
-                <w:webHidden/>
-              </w:rPr>
-            </w:r>
-            <w:r>
-              <w:rPr>
-                <w:noProof/>
-                <w:webHidden/>
-              </w:rPr>
-              <w:fldChar w:fldCharType="separate"/>
-            </w:r>
-            <w:r>
-              <w:rPr>
-                <w:noProof/>
-                <w:webHidden/>
-              </w:rPr>
-              <w:t>7</w:t>
+              <w:t>8</w:t>
             </w:r>
             <w:r>
               <w:rPr>
@@ -2664,8 +2691,12 @@
           <w:lang w:val="pt-BR"/>
         </w:rPr>
         <w:sectPr>
-          <w:footerReference w:type="default" r:id="rId8"/>
-          <w:footerReference w:type="first" r:id="rId9"/>
+          <w:headerReference w:type="even" r:id="rId8"/>
+          <w:headerReference w:type="default" r:id="rId9"/>
+          <w:footerReference w:type="even" r:id="rId10"/>
+          <w:footerReference w:type="default" r:id="rId11"/>
+          <w:headerReference w:type="first" r:id="rId12"/>
+          <w:footerReference w:type="first" r:id="rId13"/>
           <w:pgSz w:w="12240" w:h="15840"/>
           <w:pgMar w:top="1440" w:right="1440" w:bottom="1440" w:left="1440" w:header="720" w:footer="720" w:gutter="0"/>
           <w:cols w:space="720"/>
@@ -2686,7 +2717,7 @@
           <w:lang w:val="pt-BR"/>
         </w:rPr>
       </w:pPr>
-      <w:bookmarkStart w:id="1" w:name="_Toc515987604"/>
+      <w:bookmarkStart w:id="1" w:name="_Toc516589608"/>
       <w:r>
         <w:rPr>
           <w:rFonts w:ascii="Times New Roman" w:hAnsi="Times New Roman" w:cs="Times New Roman"/>
@@ -2778,7 +2809,7 @@
           <w:lang w:val="pt-BR"/>
         </w:rPr>
       </w:pPr>
-      <w:bookmarkStart w:id="2" w:name="_Toc515987605"/>
+      <w:bookmarkStart w:id="2" w:name="_Toc516589609"/>
       <w:r>
         <w:rPr>
           <w:rFonts w:ascii="Times New Roman" w:hAnsi="Times New Roman" w:cs="Times New Roman"/>
@@ -2818,12 +2849,6 @@
           <w:lang w:val="pt-BR"/>
         </w:rPr>
         <w:br/>
-      </w:r>
-      <w:r>
-        <w:rPr>
-          <w:rFonts w:ascii="Times New Roman" w:hAnsi="Times New Roman" w:cs="Times New Roman"/>
-          <w:lang w:val="pt-BR"/>
-        </w:rPr>
         <w:t>Todas as versões comerciais são derivadas ou da SVR4 ou da 4.4BSD, e todas tendem a seguir alguma padronização como POSIX e CAE</w:t>
       </w:r>
       <w:r>
@@ -2839,56 +2864,7 @@
           <w:lang w:val="pt-BR"/>
         </w:rPr>
         <w:br/>
-        <w:t>A m</w:t>
-      </w:r>
-      <w:r>
-        <w:rPr>
-          <w:rFonts w:ascii="Times New Roman" w:hAnsi="Times New Roman" w:cs="Times New Roman"/>
-          <w:lang w:val="pt-BR"/>
-        </w:rPr>
-        <w:t xml:space="preserve">aioria dos kernels comerciais são monolíticos, </w:t>
-      </w:r>
-      <w:r>
-        <w:rPr>
-          <w:rFonts w:ascii="Times New Roman" w:hAnsi="Times New Roman" w:cs="Times New Roman"/>
-          <w:lang w:val="pt-BR"/>
-        </w:rPr>
-        <w:t>com exceção do</w:t>
-      </w:r>
-      <w:r>
-        <w:rPr>
-          <w:rFonts w:ascii="Times New Roman" w:hAnsi="Times New Roman" w:cs="Times New Roman"/>
-          <w:lang w:val="pt-BR"/>
-        </w:rPr>
-        <w:t xml:space="preserve"> Mac OS X e </w:t>
-      </w:r>
-      <w:r>
-        <w:rPr>
-          <w:rFonts w:ascii="Times New Roman" w:hAnsi="Times New Roman" w:cs="Times New Roman"/>
-          <w:lang w:val="pt-BR"/>
-        </w:rPr>
-        <w:t xml:space="preserve">do </w:t>
-      </w:r>
-      <w:r>
-        <w:rPr>
-          <w:rFonts w:ascii="Times New Roman" w:hAnsi="Times New Roman" w:cs="Times New Roman"/>
-          <w:lang w:val="pt-BR"/>
-        </w:rPr>
-        <w:t xml:space="preserve">GNU Hurd, ambos derivados do Carnegie-Mellon’s Mach, </w:t>
-      </w:r>
-      <w:r>
-        <w:rPr>
-          <w:rFonts w:ascii="Times New Roman" w:hAnsi="Times New Roman" w:cs="Times New Roman"/>
-          <w:lang w:val="pt-BR"/>
-        </w:rPr>
-        <w:t xml:space="preserve">que </w:t>
-      </w:r>
-      <w:r>
-        <w:rPr>
-          <w:rFonts w:ascii="Times New Roman" w:hAnsi="Times New Roman" w:cs="Times New Roman"/>
-          <w:lang w:val="pt-BR"/>
-        </w:rPr>
-        <w:t>utilizam micro-kernel</w:t>
+        <w:t>A maioria dos kernels comerciais são monolíticos, com exceção do Mac OS X e do GNU Hurd, ambos derivados do Carnegie-Mellon’s Mach, que utilizam micro-kernel</w:t>
       </w:r>
       <w:r>
         <w:rPr>
@@ -2903,12 +2879,6 @@
           <w:lang w:val="pt-BR"/>
         </w:rPr>
         <w:br/>
-      </w:r>
-      <w:r>
-        <w:rPr>
-          <w:rFonts w:ascii="Times New Roman" w:hAnsi="Times New Roman" w:cs="Times New Roman"/>
-          <w:lang w:val="pt-BR"/>
-        </w:rPr>
         <w:t>As versões SVR4.2 e Solaris podem carregar e descarregar porções do código do kernel dinamicamente (tipicamente, drivers de dispositivos) usualmente chamados módulos</w:t>
       </w:r>
       <w:r>
@@ -2924,12 +2894,6 @@
           <w:lang w:val="pt-BR"/>
         </w:rPr>
         <w:br/>
-      </w:r>
-      <w:r>
-        <w:rPr>
-          <w:rFonts w:ascii="Times New Roman" w:hAnsi="Times New Roman" w:cs="Times New Roman"/>
-          <w:lang w:val="pt-BR"/>
-        </w:rPr>
         <w:t>Estas versões também são organizadas como um conjunto de threads que podem ser associados a um programa ou simplesmente executar alguma função do kernel</w:t>
       </w:r>
       <w:r>
@@ -2945,12 +2909,6 @@
           <w:lang w:val="pt-BR"/>
         </w:rPr>
         <w:br/>
-      </w:r>
-      <w:r>
-        <w:rPr>
-          <w:rFonts w:ascii="Times New Roman" w:hAnsi="Times New Roman" w:cs="Times New Roman"/>
-          <w:lang w:val="pt-BR"/>
-        </w:rPr>
         <w:t>Solaris e Mach 3.0 possuem kernels preemptivos; SVR4.2/MP introduz alguns pontos fixos de preempção como forma de limitar a capacidade preemptiva</w:t>
       </w:r>
       <w:r>
@@ -2966,12 +2924,6 @@
           <w:lang w:val="pt-BR"/>
         </w:rPr>
         <w:br/>
-      </w:r>
-      <w:r>
-        <w:rPr>
-          <w:rFonts w:ascii="Times New Roman" w:hAnsi="Times New Roman" w:cs="Times New Roman"/>
-          <w:lang w:val="pt-BR"/>
-        </w:rPr>
         <w:t>Diversas versões do Unix tomam vantagem de sistemas com multiprocessadores</w:t>
       </w:r>
       <w:r>
@@ -3056,7 +3008,7 @@
           <w:lang w:val="pt-BR"/>
         </w:rPr>
       </w:pPr>
-      <w:bookmarkStart w:id="3" w:name="_Toc515987606"/>
+      <w:bookmarkStart w:id="3" w:name="_Toc516589610"/>
       <w:r>
         <w:rPr>
           <w:rFonts w:ascii="Times New Roman" w:hAnsi="Times New Roman" w:cs="Times New Roman"/>
@@ -3079,7 +3031,7 @@
           <w:lang w:val="pt-BR"/>
         </w:rPr>
       </w:pPr>
-      <w:bookmarkStart w:id="4" w:name="_Toc515987607"/>
+      <w:bookmarkStart w:id="4" w:name="_Toc516589611"/>
       <w:r>
         <w:rPr>
           <w:rFonts w:ascii="Times New Roman" w:hAnsi="Times New Roman" w:cs="Times New Roman"/>
@@ -3118,7 +3070,7 @@
           <w:lang w:val="pt-BR"/>
         </w:rPr>
       </w:pPr>
-      <w:bookmarkStart w:id="5" w:name="_Toc515987608"/>
+      <w:bookmarkStart w:id="5" w:name="_Toc516589612"/>
       <w:r>
         <w:rPr>
           <w:rFonts w:ascii="Times New Roman" w:hAnsi="Times New Roman" w:cs="Times New Roman"/>
@@ -3273,7 +3225,7 @@
           <w:lang w:val="pt-BR"/>
         </w:rPr>
       </w:pPr>
-      <w:bookmarkStart w:id="6" w:name="_Toc515987609"/>
+      <w:bookmarkStart w:id="6" w:name="_Toc516589613"/>
       <w:r>
         <w:rPr>
           <w:rFonts w:ascii="Times New Roman" w:hAnsi="Times New Roman" w:cs="Times New Roman"/>
@@ -3419,7 +3371,7 @@
           <w:lang w:val="pt-BR" w:eastAsia="pt-BR"/>
         </w:rPr>
       </w:pPr>
-      <w:bookmarkStart w:id="7" w:name="_Toc515987610"/>
+      <w:bookmarkStart w:id="7" w:name="_Toc516589614"/>
       <w:r>
         <w:rPr>
           <w:rFonts w:ascii="Times New Roman" w:eastAsia="Times New Roman" w:hAnsi="Times New Roman" w:cs="Times New Roman"/>
@@ -3482,7 +3434,7 @@
           <w:lang w:val="pt-BR" w:eastAsia="pt-BR"/>
         </w:rPr>
       </w:pPr>
-      <w:bookmarkStart w:id="8" w:name="_Toc515987611"/>
+      <w:bookmarkStart w:id="8" w:name="_Toc516589615"/>
       <w:r>
         <w:rPr>
           <w:rFonts w:ascii="Times New Roman" w:hAnsi="Times New Roman" w:cs="Times New Roman"/>
@@ -3628,7 +3580,7 @@
           <w:lang w:val="pt-BR" w:eastAsia="pt-BR"/>
         </w:rPr>
       </w:pPr>
-      <w:bookmarkStart w:id="9" w:name="_Toc515987612"/>
+      <w:bookmarkStart w:id="9" w:name="_Toc516589616"/>
       <w:r>
         <w:rPr>
           <w:rFonts w:ascii="Times New Roman" w:hAnsi="Times New Roman" w:cs="Times New Roman"/>
@@ -3756,7 +3708,7 @@
           <w:lang w:val="pt-BR" w:eastAsia="pt-BR"/>
         </w:rPr>
       </w:pPr>
-      <w:bookmarkStart w:id="10" w:name="_Toc515987613"/>
+      <w:bookmarkStart w:id="10" w:name="_Toc516589617"/>
       <w:r>
         <w:rPr>
           <w:rFonts w:ascii="Times New Roman" w:eastAsia="Times New Roman" w:hAnsi="Times New Roman" w:cs="Times New Roman"/>
@@ -3857,7 +3809,7 @@
           <w:lang w:val="pt-BR" w:eastAsia="pt-BR"/>
         </w:rPr>
       </w:pPr>
-      <w:bookmarkStart w:id="11" w:name="_Toc515987614"/>
+      <w:bookmarkStart w:id="11" w:name="_Toc516589618"/>
       <w:r>
         <w:rPr>
           <w:rFonts w:ascii="Times New Roman" w:eastAsia="Times New Roman" w:hAnsi="Times New Roman" w:cs="Times New Roman"/>
@@ -3879,7 +3831,7 @@
           <w:lang w:val="pt-BR" w:eastAsia="pt-BR"/>
         </w:rPr>
       </w:pPr>
-      <w:bookmarkStart w:id="12" w:name="_Toc515987615"/>
+      <w:bookmarkStart w:id="12" w:name="_Toc516589619"/>
       <w:r>
         <w:rPr>
           <w:rFonts w:ascii="Times New Roman" w:hAnsi="Times New Roman" w:cs="Times New Roman"/>
@@ -4015,7 +3967,7 @@
           <w:lang w:val="pt-BR" w:eastAsia="pt-BR"/>
         </w:rPr>
       </w:pPr>
-      <w:bookmarkStart w:id="13" w:name="_Toc515987616"/>
+      <w:bookmarkStart w:id="13" w:name="_Toc516589620"/>
       <w:r>
         <w:rPr>
           <w:rFonts w:ascii="Times New Roman" w:eastAsia="Times New Roman" w:hAnsi="Times New Roman" w:cs="Times New Roman"/>
@@ -4132,7 +4084,7 @@
           <w:lang w:val="pt-BR" w:eastAsia="pt-BR"/>
         </w:rPr>
       </w:pPr>
-      <w:bookmarkStart w:id="14" w:name="_Toc515987617"/>
+      <w:bookmarkStart w:id="14" w:name="_Toc516589621"/>
       <w:r>
         <w:rPr>
           <w:rFonts w:ascii="Times New Roman" w:eastAsia="Times New Roman" w:hAnsi="Times New Roman" w:cs="Times New Roman"/>
@@ -4261,7 +4213,7 @@
           <w:lang w:val="pt-BR" w:eastAsia="pt-BR"/>
         </w:rPr>
       </w:pPr>
-      <w:bookmarkStart w:id="15" w:name="_Toc515987618"/>
+      <w:bookmarkStart w:id="15" w:name="_Toc516589622"/>
       <w:r>
         <w:rPr>
           <w:rFonts w:ascii="Times New Roman" w:eastAsia="Times New Roman" w:hAnsi="Times New Roman" w:cs="Times New Roman"/>
@@ -4915,7 +4867,7 @@
           <w:lang w:val="pt-BR" w:eastAsia="pt-BR"/>
         </w:rPr>
       </w:pPr>
-      <w:bookmarkStart w:id="16" w:name="_Toc515987619"/>
+      <w:bookmarkStart w:id="16" w:name="_Toc516589623"/>
       <w:r>
         <w:rPr>
           <w:rFonts w:ascii="Times New Roman" w:eastAsia="Times New Roman" w:hAnsi="Times New Roman" w:cs="Times New Roman"/>
@@ -4937,7 +4889,7 @@
           <w:lang w:val="pt-BR" w:eastAsia="pt-BR"/>
         </w:rPr>
       </w:pPr>
-      <w:bookmarkStart w:id="17" w:name="_Toc515987620"/>
+      <w:bookmarkStart w:id="17" w:name="_Toc516589624"/>
       <w:r>
         <w:rPr>
           <w:rFonts w:ascii="Times New Roman" w:hAnsi="Times New Roman" w:cs="Times New Roman"/>
@@ -5002,14 +4954,7 @@
           <w:rFonts w:ascii="Times New Roman" w:hAnsi="Times New Roman" w:cs="Times New Roman"/>
           <w:lang w:val="pt-BR"/>
         </w:rPr>
-        <w:t xml:space="preserve"> ou na finalização do processo</w:t>
-      </w:r>
-      <w:r>
-        <w:rPr>
-          <w:rFonts w:ascii="Times New Roman" w:hAnsi="Times New Roman" w:cs="Times New Roman"/>
-          <w:lang w:val="pt-BR"/>
-        </w:rPr>
-        <w:t>.</w:t>
+        <w:t xml:space="preserve"> ou na finalização do processo.</w:t>
       </w:r>
     </w:p>
     <w:p>
@@ -5023,7 +4968,7 @@
           <w:lang w:val="pt-BR"/>
         </w:rPr>
       </w:pPr>
-      <w:bookmarkStart w:id="18" w:name="_Toc515987621"/>
+      <w:bookmarkStart w:id="18" w:name="_Toc516589625"/>
       <w:r>
         <w:rPr>
           <w:rFonts w:ascii="Times New Roman" w:hAnsi="Times New Roman" w:cs="Times New Roman"/>
@@ -5058,14 +5003,7 @@
           <w:rFonts w:ascii="Times New Roman" w:hAnsi="Times New Roman" w:cs="Times New Roman"/>
           <w:lang w:val="pt-BR"/>
         </w:rPr>
-        <w:t>Provê mecanismo que permite ao processo acessar arquivos incorporando seus dados diretamente em seu espaço de memória fazendo com que, desta forma, estes dados possam ser manipulados como memória</w:t>
-      </w:r>
-      <w:r>
-        <w:rPr>
-          <w:rFonts w:ascii="Times New Roman" w:hAnsi="Times New Roman" w:cs="Times New Roman"/>
-          <w:lang w:val="pt-BR"/>
-        </w:rPr>
-        <w:t>.</w:t>
+        <w:t>Provê mecanismo que permite ao processo acessar arquivos incorporando seus dados diretamente em seu espaço de memória fazendo com que, desta forma, estes dados possam ser manipulados como memória.</w:t>
       </w:r>
     </w:p>
     <w:p>
@@ -5081,14 +5019,7 @@
           <w:rFonts w:ascii="Times New Roman" w:hAnsi="Times New Roman" w:cs="Times New Roman"/>
           <w:lang w:val="pt-BR"/>
         </w:rPr>
-        <w:t>Se um arquivos for mapeado por mais de um processo, seu conteúdo será compartilhado pelo processos</w:t>
-      </w:r>
-      <w:r>
-        <w:rPr>
-          <w:rFonts w:ascii="Times New Roman" w:hAnsi="Times New Roman" w:cs="Times New Roman"/>
-          <w:lang w:val="pt-BR"/>
-        </w:rPr>
-        <w:t>.</w:t>
+        <w:t>Se um arquivos for mapeado por mais de um processo, seu conteúdo será compartilhado pelo processos.</w:t>
       </w:r>
       <w:r>
         <w:rPr>
@@ -5096,41 +5027,7 @@
           <w:lang w:val="pt-BR"/>
         </w:rPr>
         <w:br/>
-      </w:r>
-      <w:r>
-        <w:rPr>
-          <w:rFonts w:ascii="Times New Roman" w:hAnsi="Times New Roman" w:cs="Times New Roman"/>
-          <w:lang w:val="pt-BR"/>
-        </w:rPr>
-        <w:t>Caso</w:t>
-      </w:r>
-      <w:r>
-        <w:rPr>
-          <w:rFonts w:ascii="Times New Roman" w:hAnsi="Times New Roman" w:cs="Times New Roman"/>
-          <w:lang w:val="pt-BR"/>
-        </w:rPr>
-        <w:t xml:space="preserve"> este mapeamento permit</w:t>
-      </w:r>
-      <w:r>
-        <w:rPr>
-          <w:rFonts w:ascii="Times New Roman" w:hAnsi="Times New Roman" w:cs="Times New Roman"/>
-          <w:lang w:val="pt-BR"/>
-        </w:rPr>
-        <w:t>a</w:t>
-      </w:r>
-      <w:r>
-        <w:rPr>
-          <w:rFonts w:ascii="Times New Roman" w:hAnsi="Times New Roman" w:cs="Times New Roman"/>
-          <w:lang w:val="pt-BR"/>
-        </w:rPr>
-        <w:t xml:space="preserve"> escrita, os dados escritos no objeto de memória através do endereçamento de um processo aparecerá nos endereçamentos de todos os processos que utilizem este objeto</w:t>
-      </w:r>
-      <w:r>
-        <w:rPr>
-          <w:rFonts w:ascii="Times New Roman" w:hAnsi="Times New Roman" w:cs="Times New Roman"/>
-          <w:lang w:val="pt-BR"/>
-        </w:rPr>
-        <w:t>.</w:t>
+        <w:t>Caso este mapeamento permita escrita, os dados escritos no objeto de memória através do endereçamento de um processo aparecerá nos endereçamentos de todos os processos que utilizem este objeto.</w:t>
       </w:r>
     </w:p>
     <w:p>
@@ -5144,7 +5041,7 @@
           <w:lang w:val="pt-BR"/>
         </w:rPr>
       </w:pPr>
-      <w:bookmarkStart w:id="19" w:name="_Toc515987622"/>
+      <w:bookmarkStart w:id="19" w:name="_Toc516589626"/>
       <w:r>
         <w:rPr>
           <w:rFonts w:ascii="Times New Roman" w:hAnsi="Times New Roman" w:cs="Times New Roman"/>
@@ -5207,7 +5104,7 @@
           <w:lang w:val="pt-BR"/>
         </w:rPr>
       </w:pPr>
-      <w:bookmarkStart w:id="20" w:name="_Toc515987623"/>
+      <w:bookmarkStart w:id="20" w:name="_Toc516589627"/>
       <w:r>
         <w:rPr>
           <w:rFonts w:ascii="Times New Roman" w:hAnsi="Times New Roman" w:cs="Times New Roman"/>
@@ -5231,7 +5128,7 @@
           <w:lang w:val="pt-BR" w:eastAsia="pt-BR"/>
         </w:rPr>
       </w:pPr>
-      <w:bookmarkStart w:id="21" w:name="_Toc515987624"/>
+      <w:bookmarkStart w:id="21" w:name="_Toc516589628"/>
       <w:r>
         <w:rPr>
           <w:rFonts w:ascii="Times New Roman" w:eastAsia="Times New Roman" w:hAnsi="Times New Roman" w:cs="Times New Roman"/>
@@ -5335,7 +5232,7 @@
           <w:lang w:val="pt-BR" w:eastAsia="pt-BR"/>
         </w:rPr>
       </w:pPr>
-      <w:bookmarkStart w:id="22" w:name="_Toc515987625"/>
+      <w:bookmarkStart w:id="22" w:name="_Toc516589629"/>
       <w:r>
         <w:rPr>
           <w:rFonts w:ascii="Times New Roman" w:eastAsia="Times New Roman" w:hAnsi="Times New Roman" w:cs="Times New Roman"/>
@@ -5628,7 +5525,7 @@
           <w:lang w:val="pt-BR" w:eastAsia="pt-BR"/>
         </w:rPr>
       </w:pPr>
-      <w:bookmarkStart w:id="23" w:name="_Toc515987626"/>
+      <w:bookmarkStart w:id="23" w:name="_Toc516589630"/>
       <w:r>
         <w:rPr>
           <w:rFonts w:ascii="Times New Roman" w:eastAsia="Times New Roman" w:hAnsi="Times New Roman" w:cs="Times New Roman"/>
@@ -5805,7 +5702,7 @@
           <w:lang w:val="pt-BR" w:eastAsia="pt-BR"/>
         </w:rPr>
       </w:pPr>
-      <w:bookmarkStart w:id="24" w:name="_Toc515987627"/>
+      <w:bookmarkStart w:id="24" w:name="_Toc516589631"/>
       <w:r>
         <w:rPr>
           <w:rFonts w:ascii="Times New Roman" w:eastAsia="Times New Roman" w:hAnsi="Times New Roman" w:cs="Times New Roman"/>
@@ -5866,7 +5763,7 @@
           <w:lang w:val="pt-BR" w:eastAsia="pt-BR"/>
         </w:rPr>
       </w:pPr>
-      <w:bookmarkStart w:id="25" w:name="_Toc515987628"/>
+      <w:bookmarkStart w:id="25" w:name="_Toc516589632"/>
       <w:r>
         <w:rPr>
           <w:rFonts w:ascii="Times New Roman" w:eastAsia="Times New Roman" w:hAnsi="Times New Roman" w:cs="Times New Roman"/>
@@ -6055,31 +5952,17 @@
         <w:spacing w:after="0" w:line="360" w:lineRule="auto"/>
         <w:rPr>
           <w:rFonts w:ascii="Times New Roman" w:eastAsia="Times New Roman" w:hAnsi="Times New Roman" w:cs="Times New Roman"/>
-          <w:lang w:val="pt-BR" w:eastAsia="pt-BR"/>
-        </w:rPr>
-      </w:pPr>
-      <w:r>
-        <w:rPr>
-          <w:rFonts w:ascii="Times New Roman" w:eastAsia="Times New Roman" w:hAnsi="Times New Roman" w:cs="Times New Roman"/>
-          <w:lang w:val="pt-BR" w:eastAsia="pt-BR"/>
-        </w:rPr>
-        <w:t xml:space="preserve">O papel da rotina </w:t>
-      </w:r>
-      <w:r>
-        <w:rPr>
-          <w:rFonts w:ascii="Times New Roman" w:eastAsia="Times New Roman" w:hAnsi="Times New Roman" w:cs="Times New Roman"/>
           <w:i/>
           <w:iCs/>
           <w:lang w:val="pt-BR" w:eastAsia="pt-BR"/>
         </w:rPr>
-        <w:t>strategy</w:t>
-      </w:r>
-      <w:r>
-        <w:rPr>
-          <w:rFonts w:ascii="Times New Roman" w:eastAsia="Times New Roman" w:hAnsi="Times New Roman" w:cs="Times New Roman"/>
-          <w:lang w:val="pt-BR" w:eastAsia="pt-BR"/>
-        </w:rPr>
-        <w:t xml:space="preserve"> é realizar a operação de acordo com a requisição informada no </w:t>
+      </w:pPr>
+      <w:r>
+        <w:rPr>
+          <w:rFonts w:ascii="Times New Roman" w:eastAsia="Times New Roman" w:hAnsi="Times New Roman" w:cs="Times New Roman"/>
+          <w:lang w:val="pt-BR" w:eastAsia="pt-BR"/>
+        </w:rPr>
+        <w:t xml:space="preserve">O papel da rotina </w:t>
       </w:r>
       <w:r>
         <w:rPr>
@@ -6088,11 +5971,336 @@
           <w:iCs/>
           <w:lang w:val="pt-BR" w:eastAsia="pt-BR"/>
         </w:rPr>
+        <w:t>strategy</w:t>
+      </w:r>
+      <w:r>
+        <w:rPr>
+          <w:rFonts w:ascii="Times New Roman" w:eastAsia="Times New Roman" w:hAnsi="Times New Roman" w:cs="Times New Roman"/>
+          <w:lang w:val="pt-BR" w:eastAsia="pt-BR"/>
+        </w:rPr>
+        <w:t xml:space="preserve"> é realizar a operação de acordo com a requisição informada no </w:t>
+      </w:r>
+      <w:r>
+        <w:rPr>
+          <w:rFonts w:ascii="Times New Roman" w:eastAsia="Times New Roman" w:hAnsi="Times New Roman" w:cs="Times New Roman"/>
+          <w:i/>
+          <w:iCs/>
+          <w:lang w:val="pt-BR" w:eastAsia="pt-BR"/>
+        </w:rPr>
         <w:t>buffer header</w:t>
       </w:r>
     </w:p>
+    <w:p>
+      <w:pPr>
+        <w:pStyle w:val="Heading1"/>
+        <w:rPr>
+          <w:rFonts w:eastAsia="Times New Roman"/>
+          <w:lang w:val="pt-BR" w:eastAsia="pt-BR"/>
+        </w:rPr>
+      </w:pPr>
+      <w:bookmarkStart w:id="26" w:name="_Toc516589633"/>
+      <w:r>
+        <w:rPr>
+          <w:rFonts w:eastAsia="Times New Roman"/>
+          <w:lang w:val="pt-BR" w:eastAsia="pt-BR"/>
+        </w:rPr>
+        <w:lastRenderedPageBreak/>
+        <w:t>Bibliografia</w:t>
+      </w:r>
+      <w:bookmarkEnd w:id="26"/>
+    </w:p>
+    <w:p>
+      <w:pPr>
+        <w:rPr>
+          <w:lang w:val="pt-BR" w:eastAsia="pt-BR"/>
+        </w:rPr>
+      </w:pPr>
+    </w:p>
+    <w:p>
+      <w:pPr>
+        <w:rPr>
+          <w:rFonts w:ascii="Tahoma" w:hAnsi="Tahoma" w:cs="Tahoma"/>
+        </w:rPr>
+      </w:pPr>
+      <w:hyperlink r:id="rId14" w:tgtFrame="_blank" w:history="1">
+        <w:r>
+          <w:rPr>
+            <w:rStyle w:val="Hyperlink"/>
+            <w:rFonts w:ascii="Tahoma" w:hAnsi="Tahoma" w:cs="Tahoma"/>
+            <w:color w:val="444444"/>
+            <w:shd w:val="clear" w:color="auto" w:fill="EDEFF0"/>
+            <w:lang w:val="pt-BR"/>
+          </w:rPr>
+          <w:t>http://pubs.opengroup.org/onlinepubs/9699919799/functions/V2_chap02.html</w:t>
+        </w:r>
+      </w:hyperlink>
+    </w:p>
+    <w:p>
+      <w:pPr>
+        <w:rPr>
+          <w:rFonts w:ascii="Tahoma" w:hAnsi="Tahoma" w:cs="Tahoma"/>
+          <w:color w:val="333333"/>
+          <w:shd w:val="clear" w:color="auto" w:fill="EDEFF0"/>
+        </w:rPr>
+      </w:pPr>
+      <w:r>
+        <w:rPr>
+          <w:rFonts w:ascii="Tahoma" w:hAnsi="Tahoma" w:cs="Tahoma"/>
+          <w:color w:val="333333"/>
+          <w:shd w:val="clear" w:color="auto" w:fill="EDEFF0"/>
+        </w:rPr>
+        <w:t>Understanding the Linux Kernel 3rd Edition</w:t>
+      </w:r>
+      <w:r>
+        <w:rPr>
+          <w:rFonts w:ascii="Tahoma" w:hAnsi="Tahoma" w:cs="Tahoma"/>
+          <w:color w:val="333333"/>
+          <w:shd w:val="clear" w:color="auto" w:fill="EDEFF0"/>
+        </w:rPr>
+        <w:t xml:space="preserve">, Bovet, Daniel P., </w:t>
+      </w:r>
+      <w:proofErr w:type="spellStart"/>
+      <w:r>
+        <w:rPr>
+          <w:rFonts w:ascii="Tahoma" w:hAnsi="Tahoma" w:cs="Tahoma"/>
+          <w:color w:val="333333"/>
+          <w:shd w:val="clear" w:color="auto" w:fill="EDEFF0"/>
+        </w:rPr>
+        <w:t>Cesati</w:t>
+      </w:r>
+      <w:proofErr w:type="spellEnd"/>
+      <w:r>
+        <w:rPr>
+          <w:rFonts w:ascii="Tahoma" w:hAnsi="Tahoma" w:cs="Tahoma"/>
+          <w:color w:val="333333"/>
+          <w:shd w:val="clear" w:color="auto" w:fill="EDEFF0"/>
+        </w:rPr>
+        <w:t>, Marco</w:t>
+      </w:r>
+    </w:p>
+    <w:p>
+      <w:pPr>
+        <w:pStyle w:val="NormalWeb"/>
+        <w:spacing w:before="0" w:beforeAutospacing="0" w:after="120" w:afterAutospacing="0"/>
+        <w:rPr>
+          <w:rFonts w:ascii="Tahoma" w:hAnsi="Tahoma" w:cs="Tahoma"/>
+          <w:color w:val="333333"/>
+          <w:sz w:val="22"/>
+          <w:szCs w:val="22"/>
+        </w:rPr>
+      </w:pPr>
+      <w:r>
+        <w:rPr>
+          <w:rFonts w:ascii="Tahoma" w:hAnsi="Tahoma" w:cs="Tahoma"/>
+          <w:color w:val="333333"/>
+          <w:sz w:val="22"/>
+          <w:szCs w:val="22"/>
+        </w:rPr>
+        <w:t>Sistemas Operacionais Modernos - Andrew Tanenbaum</w:t>
+      </w:r>
+    </w:p>
+    <w:p>
+      <w:pPr>
+        <w:pStyle w:val="NormalWeb"/>
+        <w:spacing w:before="0" w:beforeAutospacing="0" w:after="120" w:afterAutospacing="0"/>
+        <w:rPr>
+          <w:rFonts w:ascii="Tahoma" w:hAnsi="Tahoma" w:cs="Tahoma"/>
+          <w:color w:val="333333"/>
+          <w:sz w:val="22"/>
+          <w:szCs w:val="22"/>
+        </w:rPr>
+      </w:pPr>
+      <w:hyperlink r:id="rId15" w:tgtFrame="_blank" w:history="1">
+        <w:r>
+          <w:rPr>
+            <w:rStyle w:val="Hyperlink"/>
+            <w:rFonts w:ascii="Tahoma" w:hAnsi="Tahoma" w:cs="Tahoma"/>
+            <w:color w:val="444444"/>
+            <w:sz w:val="22"/>
+            <w:szCs w:val="22"/>
+          </w:rPr>
+          <w:t>https://wiki.sei.cmu.edu/confluence/pages/viewpage.action?pageId=87152405</w:t>
+        </w:r>
+      </w:hyperlink>
+    </w:p>
+    <w:p>
+      <w:pPr>
+        <w:pStyle w:val="NormalWeb"/>
+        <w:spacing w:before="0" w:beforeAutospacing="0" w:after="120" w:afterAutospacing="0"/>
+        <w:rPr>
+          <w:rFonts w:ascii="Tahoma" w:hAnsi="Tahoma" w:cs="Tahoma"/>
+          <w:color w:val="333333"/>
+          <w:sz w:val="22"/>
+          <w:szCs w:val="22"/>
+        </w:rPr>
+      </w:pPr>
+      <w:hyperlink r:id="rId16" w:anchor="BSD" w:tgtFrame="_blank" w:history="1">
+        <w:r>
+          <w:rPr>
+            <w:rStyle w:val="Hyperlink"/>
+            <w:rFonts w:ascii="Tahoma" w:hAnsi="Tahoma" w:cs="Tahoma"/>
+            <w:color w:val="444444"/>
+            <w:sz w:val="22"/>
+            <w:szCs w:val="22"/>
+          </w:rPr>
+          <w:t>https://pt.wikipedia.org/wiki/Single_UNIX_Specification#BSD</w:t>
+        </w:r>
+      </w:hyperlink>
+    </w:p>
+    <w:p>
+      <w:pPr>
+        <w:pStyle w:val="NormalWeb"/>
+        <w:spacing w:before="0" w:beforeAutospacing="0" w:after="120" w:afterAutospacing="0"/>
+        <w:rPr>
+          <w:rFonts w:ascii="Tahoma" w:hAnsi="Tahoma" w:cs="Tahoma"/>
+          <w:color w:val="333333"/>
+          <w:sz w:val="22"/>
+          <w:szCs w:val="22"/>
+        </w:rPr>
+      </w:pPr>
+      <w:hyperlink r:id="rId17" w:tgtFrame="_blank" w:history="1">
+        <w:r>
+          <w:rPr>
+            <w:rStyle w:val="Hyperlink"/>
+            <w:rFonts w:ascii="Tahoma" w:hAnsi="Tahoma" w:cs="Tahoma"/>
+            <w:color w:val="444444"/>
+            <w:sz w:val="22"/>
+            <w:szCs w:val="22"/>
+          </w:rPr>
+          <w:t>https://www.tecmundo.com.br/macos/10556-unix-o-pai-de-todos-os-sistemas-operacionais.htm</w:t>
+        </w:r>
+      </w:hyperlink>
+    </w:p>
+    <w:p>
+      <w:pPr>
+        <w:pStyle w:val="NormalWeb"/>
+        <w:spacing w:before="0" w:beforeAutospacing="0" w:after="120" w:afterAutospacing="0"/>
+        <w:rPr>
+          <w:rFonts w:ascii="Tahoma" w:hAnsi="Tahoma" w:cs="Tahoma"/>
+          <w:color w:val="333333"/>
+          <w:sz w:val="22"/>
+          <w:szCs w:val="22"/>
+        </w:rPr>
+      </w:pPr>
+      <w:hyperlink r:id="rId18" w:tgtFrame="_blank" w:history="1">
+        <w:r>
+          <w:rPr>
+            <w:rStyle w:val="Hyperlink"/>
+            <w:rFonts w:ascii="Tahoma" w:hAnsi="Tahoma" w:cs="Tahoma"/>
+            <w:color w:val="444444"/>
+            <w:sz w:val="22"/>
+            <w:szCs w:val="22"/>
+          </w:rPr>
+          <w:t>http://www.unix.org/what_is_unix/single_unix_specification.html</w:t>
+        </w:r>
+      </w:hyperlink>
+    </w:p>
+    <w:p>
+      <w:pPr>
+        <w:pStyle w:val="NormalWeb"/>
+        <w:spacing w:before="0" w:beforeAutospacing="0" w:after="120" w:afterAutospacing="0"/>
+        <w:rPr>
+          <w:rFonts w:ascii="Tahoma" w:hAnsi="Tahoma" w:cs="Tahoma"/>
+          <w:sz w:val="22"/>
+          <w:szCs w:val="22"/>
+        </w:rPr>
+      </w:pPr>
+      <w:hyperlink r:id="rId19" w:tgtFrame="_blank" w:history="1">
+        <w:r>
+          <w:rPr>
+            <w:rStyle w:val="Hyperlink"/>
+            <w:rFonts w:ascii="Tahoma" w:eastAsiaTheme="majorEastAsia" w:hAnsi="Tahoma" w:cs="Tahoma"/>
+            <w:color w:val="444444"/>
+            <w:sz w:val="22"/>
+            <w:szCs w:val="22"/>
+            <w:shd w:val="clear" w:color="auto" w:fill="EDEFF0"/>
+          </w:rPr>
+          <w:t>https://www.brianstorti.com/an_introduction_to_unix_processes/</w:t>
+        </w:r>
+      </w:hyperlink>
+    </w:p>
+    <w:p>
+      <w:pPr>
+        <w:pStyle w:val="NormalWeb"/>
+        <w:spacing w:before="0" w:beforeAutospacing="0" w:after="120" w:afterAutospacing="0"/>
+        <w:rPr>
+          <w:rFonts w:ascii="Tahoma" w:hAnsi="Tahoma" w:cs="Tahoma"/>
+          <w:color w:val="333333"/>
+          <w:sz w:val="22"/>
+          <w:szCs w:val="22"/>
+        </w:rPr>
+      </w:pPr>
+      <w:hyperlink r:id="rId20" w:tgtFrame="_blank" w:history="1">
+        <w:r>
+          <w:rPr>
+            <w:rStyle w:val="Hyperlink"/>
+            <w:rFonts w:ascii="Tahoma" w:hAnsi="Tahoma" w:cs="Tahoma"/>
+            <w:color w:val="444444"/>
+            <w:sz w:val="22"/>
+            <w:szCs w:val="22"/>
+          </w:rPr>
+          <w:t>https://wiki.linuxfoundation.org/lsb/fhs</w:t>
+        </w:r>
+      </w:hyperlink>
+    </w:p>
+    <w:p>
+      <w:pPr>
+        <w:pStyle w:val="NormalWeb"/>
+        <w:spacing w:before="0" w:beforeAutospacing="0" w:after="120" w:afterAutospacing="0"/>
+        <w:rPr>
+          <w:rFonts w:ascii="Tahoma" w:hAnsi="Tahoma" w:cs="Tahoma"/>
+          <w:color w:val="333333"/>
+          <w:sz w:val="22"/>
+          <w:szCs w:val="22"/>
+        </w:rPr>
+      </w:pPr>
+      <w:hyperlink r:id="rId21" w:tgtFrame="_blank" w:history="1">
+        <w:r>
+          <w:rPr>
+            <w:rStyle w:val="Hyperlink"/>
+            <w:rFonts w:ascii="Tahoma" w:hAnsi="Tahoma" w:cs="Tahoma"/>
+            <w:color w:val="444444"/>
+            <w:sz w:val="22"/>
+            <w:szCs w:val="22"/>
+          </w:rPr>
+          <w:t>https://refspecs.linuxfoundation.org/FHS_3.0/fhs-3.0.pdf</w:t>
+        </w:r>
+      </w:hyperlink>
+    </w:p>
+    <w:p>
+      <w:pPr>
+        <w:pStyle w:val="NormalWeb"/>
+        <w:spacing w:before="0" w:beforeAutospacing="0" w:after="120" w:afterAutospacing="0"/>
+        <w:rPr>
+          <w:rFonts w:ascii="Tahoma" w:hAnsi="Tahoma" w:cs="Tahoma"/>
+          <w:color w:val="333333"/>
+          <w:sz w:val="22"/>
+          <w:szCs w:val="22"/>
+        </w:rPr>
+      </w:pPr>
+      <w:hyperlink r:id="rId22" w:tgtFrame="_blank" w:history="1">
+        <w:r>
+          <w:rPr>
+            <w:rStyle w:val="Hyperlink"/>
+            <w:rFonts w:ascii="Tahoma" w:eastAsiaTheme="majorEastAsia" w:hAnsi="Tahoma" w:cs="Tahoma"/>
+            <w:color w:val="444444"/>
+            <w:sz w:val="22"/>
+            <w:szCs w:val="22"/>
+            <w:shd w:val="clear" w:color="auto" w:fill="EDEFF0"/>
+          </w:rPr>
+          <w:t>http://www.tom-yam.or.jp/2238/ref/iosys.pdf</w:t>
+        </w:r>
+      </w:hyperlink>
+    </w:p>
+    <w:p>
+      <w:pPr>
+        <w:rPr>
+          <w:lang w:val="pt-BR" w:eastAsia="pt-BR"/>
+        </w:rPr>
+      </w:pPr>
+    </w:p>
     <w:sectPr>
-      <w:footerReference w:type="default" r:id="rId10"/>
+      <w:footerReference w:type="default" r:id="rId23"/>
       <w:pgSz w:w="12240" w:h="15840"/>
       <w:pgMar w:top="1440" w:right="1440" w:bottom="1440" w:left="1440" w:header="720" w:footer="720" w:gutter="0"/>
       <w:pgNumType w:start="1"/>
@@ -6133,13 +6341,23 @@
   <w:p>
     <w:pPr>
       <w:pStyle w:val="Footer"/>
+    </w:pPr>
+  </w:p>
+</w:ftr>
+</file>
+
+<file path=word/footer2.xml><?xml version="1.0" encoding="utf-8"?>
+<w:ftr xmlns:wpc="http://schemas.microsoft.com/office/word/2010/wordprocessingCanvas" xmlns:cx="http://schemas.microsoft.com/office/drawing/2014/chartex" xmlns:cx1="http://schemas.microsoft.com/office/drawing/2015/9/8/chartex" xmlns:mc="http://schemas.openxmlformats.org/markup-compatibility/2006" xmlns:o="urn:schemas-microsoft-com:office:office" xmlns:r="http://schemas.openxmlformats.org/officeDocument/2006/relationships" xmlns:m="http://schemas.openxmlformats.org/officeDocument/2006/math" xmlns:v="urn:schemas-microsoft-com:vml" xmlns:wp14="http://schemas.microsoft.com/office/word/2010/wordprocessingDrawing" xmlns:wp="http://schemas.openxmlformats.org/drawingml/2006/wordprocessingDrawing" xmlns:w10="urn:schemas-microsoft-com:office:word" xmlns:w="http://schemas.openxmlformats.org/wordprocessingml/2006/main" xmlns:w14="http://schemas.microsoft.com/office/word/2010/wordml" xmlns:w15="http://schemas.microsoft.com/office/word/2012/wordml" xmlns:w16se="http://schemas.microsoft.com/office/word/2015/wordml/symex" xmlns:wpg="http://schemas.microsoft.com/office/word/2010/wordprocessingGroup" xmlns:wpi="http://schemas.microsoft.com/office/word/2010/wordprocessingInk" xmlns:wne="http://schemas.microsoft.com/office/word/2006/wordml" xmlns:wps="http://schemas.microsoft.com/office/word/2010/wordprocessingShape" mc:Ignorable="w14 w15 w16se wp14">
+  <w:p>
+    <w:pPr>
+      <w:pStyle w:val="Footer"/>
       <w:jc w:val="right"/>
     </w:pPr>
   </w:p>
 </w:ftr>
 </file>
 
-<file path=word/footer2.xml><?xml version="1.0" encoding="utf-8"?>
+<file path=word/footer3.xml><?xml version="1.0" encoding="utf-8"?>
 <w:ftr xmlns:wpc="http://schemas.microsoft.com/office/word/2010/wordprocessingCanvas" xmlns:cx="http://schemas.microsoft.com/office/drawing/2014/chartex" xmlns:cx1="http://schemas.microsoft.com/office/drawing/2015/9/8/chartex" xmlns:mc="http://schemas.openxmlformats.org/markup-compatibility/2006" xmlns:o="urn:schemas-microsoft-com:office:office" xmlns:r="http://schemas.openxmlformats.org/officeDocument/2006/relationships" xmlns:m="http://schemas.openxmlformats.org/officeDocument/2006/math" xmlns:v="urn:schemas-microsoft-com:vml" xmlns:wp14="http://schemas.microsoft.com/office/word/2010/wordprocessingDrawing" xmlns:wp="http://schemas.openxmlformats.org/drawingml/2006/wordprocessingDrawing" xmlns:w10="urn:schemas-microsoft-com:office:word" xmlns:w="http://schemas.openxmlformats.org/wordprocessingml/2006/main" xmlns:w14="http://schemas.microsoft.com/office/word/2010/wordml" xmlns:w15="http://schemas.microsoft.com/office/word/2012/wordml" xmlns:w16se="http://schemas.microsoft.com/office/word/2015/wordml/symex" xmlns:wpg="http://schemas.microsoft.com/office/word/2010/wordprocessingGroup" xmlns:wpi="http://schemas.microsoft.com/office/word/2010/wordprocessingInk" xmlns:wne="http://schemas.microsoft.com/office/word/2006/wordml" xmlns:wps="http://schemas.microsoft.com/office/word/2010/wordprocessingShape" mc:Ignorable="w14 w15 w16se wp14">
   <w:sdt>
     <w:sdtPr>
@@ -6171,7 +6389,7 @@
 </w:ftr>
 </file>
 
-<file path=word/footer3.xml><?xml version="1.0" encoding="utf-8"?>
+<file path=word/footer4.xml><?xml version="1.0" encoding="utf-8"?>
 <w:ftr xmlns:wpc="http://schemas.microsoft.com/office/word/2010/wordprocessingCanvas" xmlns:cx="http://schemas.microsoft.com/office/drawing/2014/chartex" xmlns:cx1="http://schemas.microsoft.com/office/drawing/2015/9/8/chartex" xmlns:mc="http://schemas.openxmlformats.org/markup-compatibility/2006" xmlns:o="urn:schemas-microsoft-com:office:office" xmlns:r="http://schemas.openxmlformats.org/officeDocument/2006/relationships" xmlns:m="http://schemas.openxmlformats.org/officeDocument/2006/math" xmlns:v="urn:schemas-microsoft-com:vml" xmlns:wp14="http://schemas.microsoft.com/office/word/2010/wordprocessingDrawing" xmlns:wp="http://schemas.openxmlformats.org/drawingml/2006/wordprocessingDrawing" xmlns:w10="urn:schemas-microsoft-com:office:word" xmlns:w="http://schemas.openxmlformats.org/wordprocessingml/2006/main" xmlns:w14="http://schemas.microsoft.com/office/word/2010/wordml" xmlns:w15="http://schemas.microsoft.com/office/word/2012/wordml" xmlns:w16se="http://schemas.microsoft.com/office/word/2015/wordml/symex" xmlns:wpg="http://schemas.microsoft.com/office/word/2010/wordprocessingGroup" xmlns:wpi="http://schemas.microsoft.com/office/word/2010/wordprocessingInk" xmlns:wne="http://schemas.microsoft.com/office/word/2006/wordml" xmlns:wps="http://schemas.microsoft.com/office/word/2010/wordprocessingShape" mc:Ignorable="w14 w15 w16se wp14">
   <w:sdt>
     <w:sdtPr>
@@ -6205,7 +6423,7 @@
           <w:rPr>
             <w:noProof/>
           </w:rPr>
-          <w:t>7</w:t>
+          <w:t>1</w:t>
         </w:r>
         <w:r>
           <w:rPr>
@@ -6242,6 +6460,36 @@
     </w:p>
   </w:footnote>
 </w:footnotes>
+</file>
+
+<file path=word/header1.xml><?xml version="1.0" encoding="utf-8"?>
+<w:hdr xmlns:wpc="http://schemas.microsoft.com/office/word/2010/wordprocessingCanvas" xmlns:cx="http://schemas.microsoft.com/office/drawing/2014/chartex" xmlns:cx1="http://schemas.microsoft.com/office/drawing/2015/9/8/chartex" xmlns:mc="http://schemas.openxmlformats.org/markup-compatibility/2006" xmlns:o="urn:schemas-microsoft-com:office:office" xmlns:r="http://schemas.openxmlformats.org/officeDocument/2006/relationships" xmlns:m="http://schemas.openxmlformats.org/officeDocument/2006/math" xmlns:v="urn:schemas-microsoft-com:vml" xmlns:wp14="http://schemas.microsoft.com/office/word/2010/wordprocessingDrawing" xmlns:wp="http://schemas.openxmlformats.org/drawingml/2006/wordprocessingDrawing" xmlns:w10="urn:schemas-microsoft-com:office:word" xmlns:w="http://schemas.openxmlformats.org/wordprocessingml/2006/main" xmlns:w14="http://schemas.microsoft.com/office/word/2010/wordml" xmlns:w15="http://schemas.microsoft.com/office/word/2012/wordml" xmlns:w16se="http://schemas.microsoft.com/office/word/2015/wordml/symex" xmlns:wpg="http://schemas.microsoft.com/office/word/2010/wordprocessingGroup" xmlns:wpi="http://schemas.microsoft.com/office/word/2010/wordprocessingInk" xmlns:wne="http://schemas.microsoft.com/office/word/2006/wordml" xmlns:wps="http://schemas.microsoft.com/office/word/2010/wordprocessingShape" mc:Ignorable="w14 w15 w16se wp14">
+  <w:p>
+    <w:pPr>
+      <w:pStyle w:val="Header"/>
+    </w:pPr>
+  </w:p>
+</w:hdr>
+</file>
+
+<file path=word/header2.xml><?xml version="1.0" encoding="utf-8"?>
+<w:hdr xmlns:wpc="http://schemas.microsoft.com/office/word/2010/wordprocessingCanvas" xmlns:cx="http://schemas.microsoft.com/office/drawing/2014/chartex" xmlns:cx1="http://schemas.microsoft.com/office/drawing/2015/9/8/chartex" xmlns:mc="http://schemas.openxmlformats.org/markup-compatibility/2006" xmlns:o="urn:schemas-microsoft-com:office:office" xmlns:r="http://schemas.openxmlformats.org/officeDocument/2006/relationships" xmlns:m="http://schemas.openxmlformats.org/officeDocument/2006/math" xmlns:v="urn:schemas-microsoft-com:vml" xmlns:wp14="http://schemas.microsoft.com/office/word/2010/wordprocessingDrawing" xmlns:wp="http://schemas.openxmlformats.org/drawingml/2006/wordprocessingDrawing" xmlns:w10="urn:schemas-microsoft-com:office:word" xmlns:w="http://schemas.openxmlformats.org/wordprocessingml/2006/main" xmlns:w14="http://schemas.microsoft.com/office/word/2010/wordml" xmlns:w15="http://schemas.microsoft.com/office/word/2012/wordml" xmlns:w16se="http://schemas.microsoft.com/office/word/2015/wordml/symex" xmlns:wpg="http://schemas.microsoft.com/office/word/2010/wordprocessingGroup" xmlns:wpi="http://schemas.microsoft.com/office/word/2010/wordprocessingInk" xmlns:wne="http://schemas.microsoft.com/office/word/2006/wordml" xmlns:wps="http://schemas.microsoft.com/office/word/2010/wordprocessingShape" mc:Ignorable="w14 w15 w16se wp14">
+  <w:p>
+    <w:pPr>
+      <w:pStyle w:val="Header"/>
+    </w:pPr>
+  </w:p>
+</w:hdr>
+</file>
+
+<file path=word/header3.xml><?xml version="1.0" encoding="utf-8"?>
+<w:hdr xmlns:wpc="http://schemas.microsoft.com/office/word/2010/wordprocessingCanvas" xmlns:cx="http://schemas.microsoft.com/office/drawing/2014/chartex" xmlns:cx1="http://schemas.microsoft.com/office/drawing/2015/9/8/chartex" xmlns:mc="http://schemas.openxmlformats.org/markup-compatibility/2006" xmlns:o="urn:schemas-microsoft-com:office:office" xmlns:r="http://schemas.openxmlformats.org/officeDocument/2006/relationships" xmlns:m="http://schemas.openxmlformats.org/officeDocument/2006/math" xmlns:v="urn:schemas-microsoft-com:vml" xmlns:wp14="http://schemas.microsoft.com/office/word/2010/wordprocessingDrawing" xmlns:wp="http://schemas.openxmlformats.org/drawingml/2006/wordprocessingDrawing" xmlns:w10="urn:schemas-microsoft-com:office:word" xmlns:w="http://schemas.openxmlformats.org/wordprocessingml/2006/main" xmlns:w14="http://schemas.microsoft.com/office/word/2010/wordml" xmlns:w15="http://schemas.microsoft.com/office/word/2012/wordml" xmlns:w16se="http://schemas.microsoft.com/office/word/2015/wordml/symex" xmlns:wpg="http://schemas.microsoft.com/office/word/2010/wordprocessingGroup" xmlns:wpi="http://schemas.microsoft.com/office/word/2010/wordprocessingInk" xmlns:wne="http://schemas.microsoft.com/office/word/2006/wordml" xmlns:wps="http://schemas.microsoft.com/office/word/2010/wordprocessingShape" mc:Ignorable="w14 w15 w16se wp14">
+  <w:p>
+    <w:pPr>
+      <w:pStyle w:val="Header"/>
+    </w:pPr>
+  </w:p>
+</w:hdr>
 </file>
 
 <file path=word/numbering.xml><?xml version="1.0" encoding="utf-8"?>
@@ -8101,6 +8349,36 @@
     <w:uiPriority w:val="99"/>
     <w:rsid w:val="00666729"/>
   </w:style>
+  <w:style w:type="paragraph" w:styleId="BalloonText">
+    <w:name w:val="Balloon Text"/>
+    <w:basedOn w:val="Normal"/>
+    <w:link w:val="BalloonTextChar"/>
+    <w:uiPriority w:val="99"/>
+    <w:semiHidden/>
+    <w:unhideWhenUsed/>
+    <w:rsid w:val="00E755E3"/>
+    <w:pPr>
+      <w:spacing w:after="0" w:line="240" w:lineRule="auto"/>
+    </w:pPr>
+    <w:rPr>
+      <w:rFonts w:ascii="Segoe UI" w:hAnsi="Segoe UI" w:cs="Segoe UI"/>
+      <w:sz w:val="18"/>
+      <w:szCs w:val="18"/>
+    </w:rPr>
+  </w:style>
+  <w:style w:type="character" w:customStyle="1" w:styleId="BalloonTextChar">
+    <w:name w:val="Balloon Text Char"/>
+    <w:basedOn w:val="DefaultParagraphFont"/>
+    <w:link w:val="BalloonText"/>
+    <w:uiPriority w:val="99"/>
+    <w:semiHidden/>
+    <w:rsid w:val="00E755E3"/>
+    <w:rPr>
+      <w:rFonts w:ascii="Segoe UI" w:hAnsi="Segoe UI" w:cs="Segoe UI"/>
+      <w:sz w:val="18"/>
+      <w:szCs w:val="18"/>
+    </w:rPr>
+  </w:style>
 </w:styles>
 </file>
 
@@ -8370,7 +8648,7 @@
 </file>
 
 <file path=customXml/itemProps1.xml><?xml version="1.0" encoding="utf-8"?>
-<ds:datastoreItem xmlns:ds="http://schemas.openxmlformats.org/officeDocument/2006/customXml" ds:itemID="{0F6D43B4-42B6-43F3-A13A-A6DAE744894D}">
+<ds:datastoreItem xmlns:ds="http://schemas.openxmlformats.org/officeDocument/2006/customXml" ds:itemID="{52705D3A-428E-47B7-AA94-5D747D4685E2}">
   <ds:schemaRefs>
     <ds:schemaRef ds:uri="http://schemas.openxmlformats.org/officeDocument/2006/bibliography"/>
   </ds:schemaRefs>

</xml_diff>